<commit_message>
- Revised the code of conduct (meet criteria of the TOR) - Started fleshing out TOR outline with descriptions tasks
Signed-off-by: andrew.alford <w16006135@northumbria.ac.uk>
</commit_message>
<xml_diff>
--- a/Documentation/terms_of_reference/tor_doc.docx
+++ b/Documentation/terms_of_reference/tor_doc.docx
@@ -1,6 +1,6 @@
 
 <file path=word/document.xml><?xml version="1.0" encoding="utf-8"?>
-<w:document xmlns:wpc="http://schemas.microsoft.com/office/word/2010/wordprocessingCanvas" xmlns:cx="http://schemas.microsoft.com/office/drawing/2014/chartex" xmlns:cx1="http://schemas.microsoft.com/office/drawing/2015/9/8/chartex" xmlns:cx2="http://schemas.microsoft.com/office/drawing/2015/10/21/chartex" xmlns:cx3="http://schemas.microsoft.com/office/drawing/2016/5/9/chartex" xmlns:cx4="http://schemas.microsoft.com/office/drawing/2016/5/10/chartex" xmlns:cx5="http://schemas.microsoft.com/office/drawing/2016/5/11/chartex" xmlns:cx6="http://schemas.microsoft.com/office/drawing/2016/5/12/chartex" xmlns:cx7="http://schemas.microsoft.com/office/drawing/2016/5/13/chartex" xmlns:cx8="http://schemas.microsoft.com/office/drawing/2016/5/14/chartex" xmlns:mc="http://schemas.openxmlformats.org/markup-compatibility/2006" xmlns:aink="http://schemas.microsoft.com/office/drawing/2016/ink" xmlns:am3d="http://schemas.microsoft.com/office/drawing/2017/model3d" xmlns:o="urn:schemas-microsoft-com:office:office" xmlns:r="http://schemas.openxmlformats.org/officeDocument/2006/relationships" xmlns:m="http://schemas.openxmlformats.org/officeDocument/2006/math" xmlns:v="urn:schemas-microsoft-com:vml" xmlns:wp14="http://schemas.microsoft.com/office/word/2010/wordprocessingDrawing" xmlns:wp="http://schemas.openxmlformats.org/drawingml/2006/wordprocessingDrawing" xmlns:w10="urn:schemas-microsoft-com:office:word" xmlns:w="http://schemas.openxmlformats.org/wordprocessingml/2006/main" xmlns:w14="http://schemas.microsoft.com/office/word/2010/wordml" xmlns:w15="http://schemas.microsoft.com/office/word/2012/wordml" xmlns:w16cid="http://schemas.microsoft.com/office/word/2016/wordml/cid" xmlns:w16se="http://schemas.microsoft.com/office/word/2015/wordml/symex" xmlns:wpg="http://schemas.microsoft.com/office/word/2010/wordprocessingGroup" xmlns:wpi="http://schemas.microsoft.com/office/word/2010/wordprocessingInk" xmlns:wne="http://schemas.microsoft.com/office/word/2006/wordml" xmlns:wps="http://schemas.microsoft.com/office/word/2010/wordprocessingShape" mc:Ignorable="w14 w15 w16se w16cid wp14">
+<w:document xmlns:wpc="http://schemas.microsoft.com/office/word/2010/wordprocessingCanvas" xmlns:cx="http://schemas.microsoft.com/office/drawing/2014/chartex" xmlns:cx1="http://schemas.microsoft.com/office/drawing/2015/9/8/chartex" xmlns:mc="http://schemas.openxmlformats.org/markup-compatibility/2006" xmlns:o="urn:schemas-microsoft-com:office:office" xmlns:r="http://schemas.openxmlformats.org/officeDocument/2006/relationships" xmlns:m="http://schemas.openxmlformats.org/officeDocument/2006/math" xmlns:v="urn:schemas-microsoft-com:vml" xmlns:wp14="http://schemas.microsoft.com/office/word/2010/wordprocessingDrawing" xmlns:wp="http://schemas.openxmlformats.org/drawingml/2006/wordprocessingDrawing" xmlns:w10="urn:schemas-microsoft-com:office:word" xmlns:w="http://schemas.openxmlformats.org/wordprocessingml/2006/main" xmlns:w14="http://schemas.microsoft.com/office/word/2010/wordml" xmlns:w15="http://schemas.microsoft.com/office/word/2012/wordml" xmlns:w16se="http://schemas.microsoft.com/office/word/2015/wordml/symex" xmlns:wpg="http://schemas.microsoft.com/office/word/2010/wordprocessingGroup" xmlns:wpi="http://schemas.microsoft.com/office/word/2010/wordprocessingInk" xmlns:wne="http://schemas.microsoft.com/office/word/2006/wordml" xmlns:wps="http://schemas.microsoft.com/office/word/2010/wordprocessingShape" mc:Ignorable="w14 w15 w16se wp14">
   <w:body>
     <w:p>
       <w:pPr>
@@ -15,6 +15,13 @@
     </w:p>
     <w:sdt>
       <w:sdtPr>
+        <w:rPr>
+          <w:rFonts w:asciiTheme="minorHAnsi" w:eastAsiaTheme="minorHAnsi" w:hAnsiTheme="minorHAnsi" w:cstheme="minorBidi"/>
+          <w:color w:val="auto"/>
+          <w:sz w:val="22"/>
+          <w:szCs w:val="22"/>
+          <w:lang w:val="en-GB"/>
+        </w:rPr>
         <w:id w:val="-1509827630"/>
         <w:docPartObj>
           <w:docPartGallery w:val="Table of Contents"/>
@@ -23,14 +30,9 @@
       </w:sdtPr>
       <w:sdtEndPr>
         <w:rPr>
-          <w:rFonts w:asciiTheme="minorHAnsi" w:eastAsiaTheme="minorHAnsi" w:hAnsiTheme="minorHAnsi" w:cstheme="minorBidi"/>
           <w:b/>
           <w:bCs/>
           <w:noProof/>
-          <w:color w:val="auto"/>
-          <w:sz w:val="22"/>
-          <w:szCs w:val="22"/>
-          <w:lang w:val="en-GB"/>
         </w:rPr>
       </w:sdtEndPr>
       <w:sdtContent>
@@ -39,12 +41,7 @@
             <w:pStyle w:val="TOCHeading"/>
           </w:pPr>
           <w:r>
-            <w:t>Co</w:t>
-          </w:r>
-          <w:bookmarkStart w:id="0" w:name="_GoBack"/>
-          <w:bookmarkEnd w:id="0"/>
-          <w:r>
-            <w:t>ntents</w:t>
+            <w:t>Contents</w:t>
           </w:r>
         </w:p>
         <w:p>
@@ -83,7 +80,7 @@
             </w:rPr>
             <w:fldChar w:fldCharType="separate"/>
           </w:r>
-          <w:hyperlink w:anchor="_Toc275372" w:history="1">
+          <w:hyperlink w:anchor="_Toc346411" w:history="1">
             <w:r>
               <w:rPr>
                 <w:rStyle w:val="Hyperlink"/>
@@ -110,7 +107,7 @@
                 <w:noProof/>
                 <w:webHidden/>
               </w:rPr>
-              <w:instrText xml:space="preserve"> PAGEREF _Toc275372 \h </w:instrText>
+              <w:instrText xml:space="preserve"> PAGEREF _Toc346411 \h </w:instrText>
             </w:r>
             <w:r>
               <w:rPr>
@@ -130,7 +127,7 @@
                 <w:noProof/>
                 <w:webHidden/>
               </w:rPr>
-              <w:t>3</w:t>
+              <w:t>2</w:t>
             </w:r>
             <w:r>
               <w:rPr>
@@ -153,13 +150,13 @@
               <w:lang w:eastAsia="en-GB"/>
             </w:rPr>
           </w:pPr>
-          <w:hyperlink w:anchor="_Toc275373" w:history="1">
+          <w:hyperlink w:anchor="_Toc346412" w:history="1">
             <w:r>
               <w:rPr>
                 <w:rStyle w:val="Hyperlink"/>
                 <w:noProof/>
               </w:rPr>
-              <w:t>The Scope of the Project – What real need is the project addressing</w:t>
+              <w:t>The Scope of the Project</w:t>
             </w:r>
             <w:r>
               <w:rPr>
@@ -180,7 +177,7 @@
                 <w:noProof/>
                 <w:webHidden/>
               </w:rPr>
-              <w:instrText xml:space="preserve"> PAGEREF _Toc275373 \h </w:instrText>
+              <w:instrText xml:space="preserve"> PAGEREF _Toc346412 \h </w:instrText>
             </w:r>
             <w:r>
               <w:rPr>
@@ -200,7 +197,7 @@
                 <w:noProof/>
                 <w:webHidden/>
               </w:rPr>
-              <w:t>3</w:t>
+              <w:t>2</w:t>
             </w:r>
             <w:r>
               <w:rPr>
@@ -223,7 +220,7 @@
               <w:lang w:eastAsia="en-GB"/>
             </w:rPr>
           </w:pPr>
-          <w:hyperlink w:anchor="_Toc275374" w:history="1">
+          <w:hyperlink w:anchor="_Toc346413" w:history="1">
             <w:r>
               <w:rPr>
                 <w:rStyle w:val="Hyperlink"/>
@@ -250,7 +247,7 @@
                 <w:noProof/>
                 <w:webHidden/>
               </w:rPr>
-              <w:instrText xml:space="preserve"> PAGEREF _Toc275374 \h </w:instrText>
+              <w:instrText xml:space="preserve"> PAGEREF _Toc346413 \h </w:instrText>
             </w:r>
             <w:r>
               <w:rPr>
@@ -270,7 +267,7 @@
                 <w:noProof/>
                 <w:webHidden/>
               </w:rPr>
-              <w:t>3</w:t>
+              <w:t>2</w:t>
             </w:r>
             <w:r>
               <w:rPr>
@@ -293,13 +290,13 @@
               <w:lang w:eastAsia="en-GB"/>
             </w:rPr>
           </w:pPr>
-          <w:hyperlink w:anchor="_Toc275375" w:history="1">
+          <w:hyperlink w:anchor="_Toc346414" w:history="1">
             <w:r>
               <w:rPr>
                 <w:rStyle w:val="Hyperlink"/>
                 <w:noProof/>
               </w:rPr>
-              <w:t>The Main Functional Areas of the System</w:t>
+              <w:t>The Main Functional Areas of the System (individual)</w:t>
             </w:r>
             <w:r>
               <w:rPr>
@@ -320,7 +317,7 @@
                 <w:noProof/>
                 <w:webHidden/>
               </w:rPr>
-              <w:instrText xml:space="preserve"> PAGEREF _Toc275375 \h </w:instrText>
+              <w:instrText xml:space="preserve"> PAGEREF _Toc346414 \h </w:instrText>
             </w:r>
             <w:r>
               <w:rPr>
@@ -340,7 +337,7 @@
                 <w:noProof/>
                 <w:webHidden/>
               </w:rPr>
-              <w:t>3</w:t>
+              <w:t>2</w:t>
             </w:r>
             <w:r>
               <w:rPr>
@@ -363,13 +360,13 @@
               <w:lang w:eastAsia="en-GB"/>
             </w:rPr>
           </w:pPr>
-          <w:hyperlink w:anchor="_Toc275376" w:history="1">
+          <w:hyperlink w:anchor="_Toc346415" w:history="1">
             <w:r>
               <w:rPr>
                 <w:rStyle w:val="Hyperlink"/>
                 <w:noProof/>
               </w:rPr>
-              <w:t>Any Third Parties Anticipated to be Involved</w:t>
+              <w:t>Any Third Parties Anticipated to be involved</w:t>
             </w:r>
             <w:r>
               <w:rPr>
@@ -390,7 +387,7 @@
                 <w:noProof/>
                 <w:webHidden/>
               </w:rPr>
-              <w:instrText xml:space="preserve"> PAGEREF _Toc275376 \h </w:instrText>
+              <w:instrText xml:space="preserve"> PAGEREF _Toc346415 \h </w:instrText>
             </w:r>
             <w:r>
               <w:rPr>
@@ -410,7 +407,7 @@
                 <w:noProof/>
                 <w:webHidden/>
               </w:rPr>
-              <w:t>3</w:t>
+              <w:t>2</w:t>
             </w:r>
             <w:r>
               <w:rPr>
@@ -433,12 +430,166 @@
               <w:lang w:eastAsia="en-GB"/>
             </w:rPr>
           </w:pPr>
-          <w:hyperlink w:anchor="_Toc275377" w:history="1">
+          <w:hyperlink w:anchor="_Toc346416" w:history="1">
             <w:r>
               <w:rPr>
                 <w:rStyle w:val="Hyperlink"/>
                 <w:noProof/>
               </w:rPr>
+              <w:t>Code of Conduct</w:t>
+            </w:r>
+            <w:r>
+              <w:rPr>
+                <w:noProof/>
+                <w:webHidden/>
+              </w:rPr>
+              <w:tab/>
+            </w:r>
+            <w:r>
+              <w:rPr>
+                <w:noProof/>
+                <w:webHidden/>
+              </w:rPr>
+              <w:fldChar w:fldCharType="begin"/>
+            </w:r>
+            <w:r>
+              <w:rPr>
+                <w:noProof/>
+                <w:webHidden/>
+              </w:rPr>
+              <w:instrText xml:space="preserve"> PAGEREF _Toc346416 \h </w:instrText>
+            </w:r>
+            <w:r>
+              <w:rPr>
+                <w:noProof/>
+                <w:webHidden/>
+              </w:rPr>
+            </w:r>
+            <w:r>
+              <w:rPr>
+                <w:noProof/>
+                <w:webHidden/>
+              </w:rPr>
+              <w:fldChar w:fldCharType="separate"/>
+            </w:r>
+            <w:r>
+              <w:rPr>
+                <w:noProof/>
+                <w:webHidden/>
+              </w:rPr>
+              <w:t>2</w:t>
+            </w:r>
+            <w:r>
+              <w:rPr>
+                <w:noProof/>
+                <w:webHidden/>
+              </w:rPr>
+              <w:fldChar w:fldCharType="end"/>
+            </w:r>
+          </w:hyperlink>
+        </w:p>
+        <w:p>
+          <w:pPr>
+            <w:pStyle w:val="TOC1"/>
+            <w:tabs>
+              <w:tab w:val="right" w:leader="dot" w:pos="9016"/>
+            </w:tabs>
+            <w:rPr>
+              <w:rFonts w:eastAsiaTheme="minorEastAsia"/>
+              <w:noProof/>
+              <w:lang w:eastAsia="en-GB"/>
+            </w:rPr>
+          </w:pPr>
+          <w:hyperlink w:anchor="_Toc346417" w:history="1">
+            <w:r>
+              <w:rPr>
+                <w:rStyle w:val="Hyperlink"/>
+                <w:noProof/>
+              </w:rPr>
+              <w:t>Ethical</w:t>
+            </w:r>
+            <w:r>
+              <w:rPr>
+                <w:rStyle w:val="Hyperlink"/>
+                <w:noProof/>
+              </w:rPr>
+              <w:t xml:space="preserve"> </w:t>
+            </w:r>
+            <w:r>
+              <w:rPr>
+                <w:rStyle w:val="Hyperlink"/>
+                <w:noProof/>
+              </w:rPr>
+              <w:t>Approval</w:t>
+            </w:r>
+            <w:r>
+              <w:rPr>
+                <w:noProof/>
+                <w:webHidden/>
+              </w:rPr>
+              <w:tab/>
+            </w:r>
+            <w:r>
+              <w:rPr>
+                <w:noProof/>
+                <w:webHidden/>
+              </w:rPr>
+              <w:fldChar w:fldCharType="begin"/>
+            </w:r>
+            <w:r>
+              <w:rPr>
+                <w:noProof/>
+                <w:webHidden/>
+              </w:rPr>
+              <w:instrText xml:space="preserve"> PAGEREF _Toc346417 \h </w:instrText>
+            </w:r>
+            <w:r>
+              <w:rPr>
+                <w:noProof/>
+                <w:webHidden/>
+              </w:rPr>
+            </w:r>
+            <w:r>
+              <w:rPr>
+                <w:noProof/>
+                <w:webHidden/>
+              </w:rPr>
+              <w:fldChar w:fldCharType="separate"/>
+            </w:r>
+            <w:r>
+              <w:rPr>
+                <w:noProof/>
+                <w:webHidden/>
+              </w:rPr>
+              <w:t>3</w:t>
+            </w:r>
+            <w:r>
+              <w:rPr>
+                <w:noProof/>
+                <w:webHidden/>
+              </w:rPr>
+              <w:fldChar w:fldCharType="end"/>
+            </w:r>
+          </w:hyperlink>
+        </w:p>
+        <w:p>
+          <w:pPr>
+            <w:pStyle w:val="TOC1"/>
+            <w:tabs>
+              <w:tab w:val="right" w:leader="dot" w:pos="9016"/>
+            </w:tabs>
+            <w:rPr>
+              <w:rFonts w:eastAsiaTheme="minorEastAsia"/>
+              <w:noProof/>
+              <w:lang w:eastAsia="en-GB"/>
+            </w:rPr>
+          </w:pPr>
+          <w:hyperlink w:anchor="_Toc346418" w:history="1">
+            <w:r>
+              <w:rPr>
+                <w:rStyle w:val="Hyperlink"/>
+                <w:noProof/>
+              </w:rPr>
               <w:t>Team System Specification – Requirement Capture &amp; Analysis (groupwork)</w:t>
             </w:r>
             <w:r>
@@ -460,7 +611,7 @@
                 <w:noProof/>
                 <w:webHidden/>
               </w:rPr>
-              <w:instrText xml:space="preserve"> PAGEREF _Toc275377 \h </w:instrText>
+              <w:instrText xml:space="preserve"> PAGEREF _Toc346418 \h </w:instrText>
             </w:r>
             <w:r>
               <w:rPr>
@@ -503,7 +654,7 @@
               <w:lang w:eastAsia="en-GB"/>
             </w:rPr>
           </w:pPr>
-          <w:hyperlink w:anchor="_Toc275378" w:history="1">
+          <w:hyperlink w:anchor="_Toc346419" w:history="1">
             <w:r>
               <w:rPr>
                 <w:rStyle w:val="Hyperlink"/>
@@ -530,7 +681,7 @@
                 <w:noProof/>
                 <w:webHidden/>
               </w:rPr>
-              <w:instrText xml:space="preserve"> PAGEREF _Toc275378 \h </w:instrText>
+              <w:instrText xml:space="preserve"> PAGEREF _Toc346419 \h </w:instrText>
             </w:r>
             <w:r>
               <w:rPr>
@@ -573,7 +724,7 @@
               <w:lang w:eastAsia="en-GB"/>
             </w:rPr>
           </w:pPr>
-          <w:hyperlink w:anchor="_Toc275379" w:history="1">
+          <w:hyperlink w:anchor="_Toc346420" w:history="1">
             <w:r>
               <w:rPr>
                 <w:rStyle w:val="Hyperlink"/>
@@ -600,7 +751,7 @@
                 <w:noProof/>
                 <w:webHidden/>
               </w:rPr>
-              <w:instrText xml:space="preserve"> PAGEREF _Toc275379 \h </w:instrText>
+              <w:instrText xml:space="preserve"> PAGEREF _Toc346420 \h </w:instrText>
             </w:r>
             <w:r>
               <w:rPr>
@@ -643,7 +794,7 @@
               <w:lang w:eastAsia="en-GB"/>
             </w:rPr>
           </w:pPr>
-          <w:hyperlink w:anchor="_Toc275380" w:history="1">
+          <w:hyperlink w:anchor="_Toc346421" w:history="1">
             <w:r>
               <w:rPr>
                 <w:rStyle w:val="Hyperlink"/>
@@ -670,7 +821,7 @@
                 <w:noProof/>
                 <w:webHidden/>
               </w:rPr>
-              <w:instrText xml:space="preserve"> PAGEREF _Toc275380 \h </w:instrText>
+              <w:instrText xml:space="preserve"> PAGEREF _Toc346421 \h </w:instrText>
             </w:r>
             <w:r>
               <w:rPr>
@@ -713,7 +864,7 @@
               <w:lang w:eastAsia="en-GB"/>
             </w:rPr>
           </w:pPr>
-          <w:hyperlink w:anchor="_Toc275381" w:history="1">
+          <w:hyperlink w:anchor="_Toc346422" w:history="1">
             <w:r>
               <w:rPr>
                 <w:rStyle w:val="Hyperlink"/>
@@ -740,7 +891,7 @@
                 <w:noProof/>
                 <w:webHidden/>
               </w:rPr>
-              <w:instrText xml:space="preserve"> PAGEREF _Toc275381 \h </w:instrText>
+              <w:instrText xml:space="preserve"> PAGEREF _Toc346422 \h </w:instrText>
             </w:r>
             <w:r>
               <w:rPr>
@@ -783,7 +934,7 @@
               <w:lang w:eastAsia="en-GB"/>
             </w:rPr>
           </w:pPr>
-          <w:hyperlink w:anchor="_Toc275382" w:history="1">
+          <w:hyperlink w:anchor="_Toc346423" w:history="1">
             <w:r>
               <w:rPr>
                 <w:rStyle w:val="Hyperlink"/>
@@ -810,7 +961,7 @@
                 <w:noProof/>
                 <w:webHidden/>
               </w:rPr>
-              <w:instrText xml:space="preserve"> PAGEREF _Toc275382 \h </w:instrText>
+              <w:instrText xml:space="preserve"> PAGEREF _Toc346423 \h </w:instrText>
             </w:r>
             <w:r>
               <w:rPr>
@@ -853,7 +1004,7 @@
               <w:lang w:eastAsia="en-GB"/>
             </w:rPr>
           </w:pPr>
-          <w:hyperlink w:anchor="_Toc275383" w:history="1">
+          <w:hyperlink w:anchor="_Toc346424" w:history="1">
             <w:r>
               <w:rPr>
                 <w:rStyle w:val="Hyperlink"/>
@@ -880,7 +1031,7 @@
                 <w:noProof/>
                 <w:webHidden/>
               </w:rPr>
-              <w:instrText xml:space="preserve"> PAGEREF _Toc275383 \h </w:instrText>
+              <w:instrText xml:space="preserve"> PAGEREF _Toc346424 \h </w:instrText>
             </w:r>
             <w:r>
               <w:rPr>
@@ -923,7 +1074,7 @@
               <w:lang w:eastAsia="en-GB"/>
             </w:rPr>
           </w:pPr>
-          <w:hyperlink w:anchor="_Toc275384" w:history="1">
+          <w:hyperlink w:anchor="_Toc346425" w:history="1">
             <w:r>
               <w:rPr>
                 <w:rStyle w:val="Hyperlink"/>
@@ -950,7 +1101,7 @@
                 <w:noProof/>
                 <w:webHidden/>
               </w:rPr>
-              <w:instrText xml:space="preserve"> PAGEREF _Toc275384 \h </w:instrText>
+              <w:instrText xml:space="preserve"> PAGEREF _Toc346425 \h </w:instrText>
             </w:r>
             <w:r>
               <w:rPr>
@@ -993,7 +1144,7 @@
               <w:lang w:eastAsia="en-GB"/>
             </w:rPr>
           </w:pPr>
-          <w:hyperlink w:anchor="_Toc275385" w:history="1">
+          <w:hyperlink w:anchor="_Toc346426" w:history="1">
             <w:r>
               <w:rPr>
                 <w:rStyle w:val="Hyperlink"/>
@@ -1020,7 +1171,7 @@
                 <w:noProof/>
                 <w:webHidden/>
               </w:rPr>
-              <w:instrText xml:space="preserve"> PAGEREF _Toc275385 \h </w:instrText>
+              <w:instrText xml:space="preserve"> PAGEREF _Toc346426 \h </w:instrText>
             </w:r>
             <w:r>
               <w:rPr>
@@ -1063,7 +1214,7 @@
               <w:lang w:eastAsia="en-GB"/>
             </w:rPr>
           </w:pPr>
-          <w:hyperlink w:anchor="_Toc275386" w:history="1">
+          <w:hyperlink w:anchor="_Toc346427" w:history="1">
             <w:r>
               <w:rPr>
                 <w:rStyle w:val="Hyperlink"/>
@@ -1090,7 +1241,7 @@
                 <w:noProof/>
                 <w:webHidden/>
               </w:rPr>
-              <w:instrText xml:space="preserve"> PAGEREF _Toc275386 \h </w:instrText>
+              <w:instrText xml:space="preserve"> PAGEREF _Toc346427 \h </w:instrText>
             </w:r>
             <w:r>
               <w:rPr>
@@ -1133,7 +1284,7 @@
               <w:lang w:eastAsia="en-GB"/>
             </w:rPr>
           </w:pPr>
-          <w:hyperlink w:anchor="_Toc275387" w:history="1">
+          <w:hyperlink w:anchor="_Toc346428" w:history="1">
             <w:r>
               <w:rPr>
                 <w:rStyle w:val="Hyperlink"/>
@@ -1160,7 +1311,7 @@
                 <w:noProof/>
                 <w:webHidden/>
               </w:rPr>
-              <w:instrText xml:space="preserve"> PAGEREF _Toc275387 \h </w:instrText>
+              <w:instrText xml:space="preserve"> PAGEREF _Toc346428 \h </w:instrText>
             </w:r>
             <w:r>
               <w:rPr>
@@ -1203,7 +1354,7 @@
               <w:lang w:eastAsia="en-GB"/>
             </w:rPr>
           </w:pPr>
-          <w:hyperlink w:anchor="_Toc275388" w:history="1">
+          <w:hyperlink w:anchor="_Toc346429" w:history="1">
             <w:r>
               <w:rPr>
                 <w:rStyle w:val="Hyperlink"/>
@@ -1230,7 +1381,7 @@
                 <w:noProof/>
                 <w:webHidden/>
               </w:rPr>
-              <w:instrText xml:space="preserve"> PAGEREF _Toc275388 \h </w:instrText>
+              <w:instrText xml:space="preserve"> PAGEREF _Toc346429 \h </w:instrText>
             </w:r>
             <w:r>
               <w:rPr>
@@ -1273,7 +1424,7 @@
               <w:lang w:eastAsia="en-GB"/>
             </w:rPr>
           </w:pPr>
-          <w:hyperlink w:anchor="_Toc275389" w:history="1">
+          <w:hyperlink w:anchor="_Toc346430" w:history="1">
             <w:r>
               <w:rPr>
                 <w:rStyle w:val="Hyperlink"/>
@@ -1300,7 +1451,7 @@
                 <w:noProof/>
                 <w:webHidden/>
               </w:rPr>
-              <w:instrText xml:space="preserve"> PAGEREF _Toc275389 \h </w:instrText>
+              <w:instrText xml:space="preserve"> PAGEREF _Toc346430 \h </w:instrText>
             </w:r>
             <w:r>
               <w:rPr>
@@ -1343,7 +1494,7 @@
               <w:lang w:eastAsia="en-GB"/>
             </w:rPr>
           </w:pPr>
-          <w:hyperlink w:anchor="_Toc275390" w:history="1">
+          <w:hyperlink w:anchor="_Toc346431" w:history="1">
             <w:r>
               <w:rPr>
                 <w:rStyle w:val="Hyperlink"/>
@@ -1370,7 +1521,7 @@
                 <w:noProof/>
                 <w:webHidden/>
               </w:rPr>
-              <w:instrText xml:space="preserve"> PAGEREF _Toc275390 \h </w:instrText>
+              <w:instrText xml:space="preserve"> PAGEREF _Toc346431 \h </w:instrText>
             </w:r>
             <w:r>
               <w:rPr>
@@ -1413,7 +1564,7 @@
               <w:lang w:eastAsia="en-GB"/>
             </w:rPr>
           </w:pPr>
-          <w:hyperlink w:anchor="_Toc275391" w:history="1">
+          <w:hyperlink w:anchor="_Toc346432" w:history="1">
             <w:r>
               <w:rPr>
                 <w:rStyle w:val="Hyperlink"/>
@@ -1440,7 +1591,7 @@
                 <w:noProof/>
                 <w:webHidden/>
               </w:rPr>
-              <w:instrText xml:space="preserve"> PAGEREF _Toc275391 \h </w:instrText>
+              <w:instrText xml:space="preserve"> PAGEREF _Toc346432 \h </w:instrText>
             </w:r>
             <w:r>
               <w:rPr>
@@ -1483,7 +1634,7 @@
               <w:lang w:eastAsia="en-GB"/>
             </w:rPr>
           </w:pPr>
-          <w:hyperlink w:anchor="_Toc275392" w:history="1">
+          <w:hyperlink w:anchor="_Toc346433" w:history="1">
             <w:r>
               <w:rPr>
                 <w:rStyle w:val="Hyperlink"/>
@@ -1510,7 +1661,7 @@
                 <w:noProof/>
                 <w:webHidden/>
               </w:rPr>
-              <w:instrText xml:space="preserve"> PAGEREF _Toc275392 \h </w:instrText>
+              <w:instrText xml:space="preserve"> PAGEREF _Toc346433 \h </w:instrText>
             </w:r>
             <w:r>
               <w:rPr>
@@ -1553,7 +1704,7 @@
               <w:lang w:eastAsia="en-GB"/>
             </w:rPr>
           </w:pPr>
-          <w:hyperlink w:anchor="_Toc275393" w:history="1">
+          <w:hyperlink w:anchor="_Toc346434" w:history="1">
             <w:r>
               <w:rPr>
                 <w:rStyle w:val="Hyperlink"/>
@@ -1580,7 +1731,7 @@
                 <w:noProof/>
                 <w:webHidden/>
               </w:rPr>
-              <w:instrText xml:space="preserve"> PAGEREF _Toc275393 \h </w:instrText>
+              <w:instrText xml:space="preserve"> PAGEREF _Toc346434 \h </w:instrText>
             </w:r>
             <w:r>
               <w:rPr>
@@ -1623,7 +1774,7 @@
               <w:lang w:eastAsia="en-GB"/>
             </w:rPr>
           </w:pPr>
-          <w:hyperlink w:anchor="_Toc275394" w:history="1">
+          <w:hyperlink w:anchor="_Toc346435" w:history="1">
             <w:r>
               <w:rPr>
                 <w:rStyle w:val="Hyperlink"/>
@@ -1650,7 +1801,7 @@
                 <w:noProof/>
                 <w:webHidden/>
               </w:rPr>
-              <w:instrText xml:space="preserve"> PAGEREF _Toc275394 \h </w:instrText>
+              <w:instrText xml:space="preserve"> PAGEREF _Toc346435 \h </w:instrText>
             </w:r>
             <w:r>
               <w:rPr>
@@ -1693,7 +1844,7 @@
               <w:lang w:eastAsia="en-GB"/>
             </w:rPr>
           </w:pPr>
-          <w:hyperlink w:anchor="_Toc275395" w:history="1">
+          <w:hyperlink w:anchor="_Toc346436" w:history="1">
             <w:r>
               <w:rPr>
                 <w:rStyle w:val="Hyperlink"/>
@@ -1720,7 +1871,7 @@
                 <w:noProof/>
                 <w:webHidden/>
               </w:rPr>
-              <w:instrText xml:space="preserve"> PAGEREF _Toc275395 \h </w:instrText>
+              <w:instrText xml:space="preserve"> PAGEREF _Toc346436 \h </w:instrText>
             </w:r>
             <w:r>
               <w:rPr>
@@ -1763,7 +1914,7 @@
               <w:lang w:eastAsia="en-GB"/>
             </w:rPr>
           </w:pPr>
-          <w:hyperlink w:anchor="_Toc275396" w:history="1">
+          <w:hyperlink w:anchor="_Toc346437" w:history="1">
             <w:r>
               <w:rPr>
                 <w:rStyle w:val="Hyperlink"/>
@@ -1790,7 +1941,7 @@
                 <w:noProof/>
                 <w:webHidden/>
               </w:rPr>
-              <w:instrText xml:space="preserve"> PAGEREF _Toc275396 \h </w:instrText>
+              <w:instrText xml:space="preserve"> PAGEREF _Toc346437 \h </w:instrText>
             </w:r>
             <w:r>
               <w:rPr>
@@ -1833,7 +1984,7 @@
               <w:lang w:eastAsia="en-GB"/>
             </w:rPr>
           </w:pPr>
-          <w:hyperlink w:anchor="_Toc275397" w:history="1">
+          <w:hyperlink w:anchor="_Toc346438" w:history="1">
             <w:r>
               <w:rPr>
                 <w:rStyle w:val="Hyperlink"/>
@@ -1860,7 +2011,7 @@
                 <w:noProof/>
                 <w:webHidden/>
               </w:rPr>
-              <w:instrText xml:space="preserve"> PAGEREF _Toc275397 \h </w:instrText>
+              <w:instrText xml:space="preserve"> PAGEREF _Toc346438 \h </w:instrText>
             </w:r>
             <w:r>
               <w:rPr>
@@ -1903,7 +2054,7 @@
               <w:lang w:eastAsia="en-GB"/>
             </w:rPr>
           </w:pPr>
-          <w:hyperlink w:anchor="_Toc275398" w:history="1">
+          <w:hyperlink w:anchor="_Toc346439" w:history="1">
             <w:r>
               <w:rPr>
                 <w:rStyle w:val="Hyperlink"/>
@@ -1930,7 +2081,7 @@
                 <w:noProof/>
                 <w:webHidden/>
               </w:rPr>
-              <w:instrText xml:space="preserve"> PAGEREF _Toc275398 \h </w:instrText>
+              <w:instrText xml:space="preserve"> PAGEREF _Toc346439 \h </w:instrText>
             </w:r>
             <w:r>
               <w:rPr>
@@ -1973,7 +2124,7 @@
               <w:lang w:eastAsia="en-GB"/>
             </w:rPr>
           </w:pPr>
-          <w:hyperlink w:anchor="_Toc275399" w:history="1">
+          <w:hyperlink w:anchor="_Toc346440" w:history="1">
             <w:r>
               <w:rPr>
                 <w:rStyle w:val="Hyperlink"/>
@@ -2000,7 +2151,7 @@
                 <w:noProof/>
                 <w:webHidden/>
               </w:rPr>
-              <w:instrText xml:space="preserve"> PAGEREF _Toc275399 \h </w:instrText>
+              <w:instrText xml:space="preserve"> PAGEREF _Toc346440 \h </w:instrText>
             </w:r>
             <w:r>
               <w:rPr>
@@ -2043,7 +2194,7 @@
               <w:lang w:eastAsia="en-GB"/>
             </w:rPr>
           </w:pPr>
-          <w:hyperlink w:anchor="_Toc275400" w:history="1">
+          <w:hyperlink w:anchor="_Toc346441" w:history="1">
             <w:r>
               <w:rPr>
                 <w:rStyle w:val="Hyperlink"/>
@@ -2070,7 +2221,7 @@
                 <w:noProof/>
                 <w:webHidden/>
               </w:rPr>
-              <w:instrText xml:space="preserve"> PAGEREF _Toc275400 \h </w:instrText>
+              <w:instrText xml:space="preserve"> PAGEREF _Toc346441 \h </w:instrText>
             </w:r>
             <w:r>
               <w:rPr>
@@ -2113,7 +2264,7 @@
               <w:lang w:eastAsia="en-GB"/>
             </w:rPr>
           </w:pPr>
-          <w:hyperlink w:anchor="_Toc275401" w:history="1">
+          <w:hyperlink w:anchor="_Toc346442" w:history="1">
             <w:r>
               <w:rPr>
                 <w:rStyle w:val="Hyperlink"/>
@@ -2140,7 +2291,7 @@
                 <w:noProof/>
                 <w:webHidden/>
               </w:rPr>
-              <w:instrText xml:space="preserve"> PAGEREF _Toc275401 \h </w:instrText>
+              <w:instrText xml:space="preserve"> PAGEREF _Toc346442 \h </w:instrText>
             </w:r>
             <w:r>
               <w:rPr>
@@ -2183,7 +2334,7 @@
               <w:lang w:eastAsia="en-GB"/>
             </w:rPr>
           </w:pPr>
-          <w:hyperlink w:anchor="_Toc275402" w:history="1">
+          <w:hyperlink w:anchor="_Toc346443" w:history="1">
             <w:r>
               <w:rPr>
                 <w:rStyle w:val="Hyperlink"/>
@@ -2210,7 +2361,7 @@
                 <w:noProof/>
                 <w:webHidden/>
               </w:rPr>
-              <w:instrText xml:space="preserve"> PAGEREF _Toc275402 \h </w:instrText>
+              <w:instrText xml:space="preserve"> PAGEREF _Toc346443 \h </w:instrText>
             </w:r>
             <w:r>
               <w:rPr>
@@ -2253,7 +2404,7 @@
               <w:lang w:eastAsia="en-GB"/>
             </w:rPr>
           </w:pPr>
-          <w:hyperlink w:anchor="_Toc275403" w:history="1">
+          <w:hyperlink w:anchor="_Toc346444" w:history="1">
             <w:r>
               <w:rPr>
                 <w:rStyle w:val="Hyperlink"/>
@@ -2280,7 +2431,7 @@
                 <w:noProof/>
                 <w:webHidden/>
               </w:rPr>
-              <w:instrText xml:space="preserve"> PAGEREF _Toc275403 \h </w:instrText>
+              <w:instrText xml:space="preserve"> PAGEREF _Toc346444 \h </w:instrText>
             </w:r>
             <w:r>
               <w:rPr>
@@ -2323,7 +2474,7 @@
               <w:lang w:eastAsia="en-GB"/>
             </w:rPr>
           </w:pPr>
-          <w:hyperlink w:anchor="_Toc275404" w:history="1">
+          <w:hyperlink w:anchor="_Toc346445" w:history="1">
             <w:r>
               <w:rPr>
                 <w:rStyle w:val="Hyperlink"/>
@@ -2350,7 +2501,7 @@
                 <w:noProof/>
                 <w:webHidden/>
               </w:rPr>
-              <w:instrText xml:space="preserve"> PAGEREF _Toc275404 \h </w:instrText>
+              <w:instrText xml:space="preserve"> PAGEREF _Toc346445 \h </w:instrText>
             </w:r>
             <w:r>
               <w:rPr>
@@ -2393,7 +2544,7 @@
               <w:lang w:eastAsia="en-GB"/>
             </w:rPr>
           </w:pPr>
-          <w:hyperlink w:anchor="_Toc275405" w:history="1">
+          <w:hyperlink w:anchor="_Toc346446" w:history="1">
             <w:r>
               <w:rPr>
                 <w:rStyle w:val="Hyperlink"/>
@@ -2420,7 +2571,7 @@
                 <w:noProof/>
                 <w:webHidden/>
               </w:rPr>
-              <w:instrText xml:space="preserve"> PAGEREF _Toc275405 \h </w:instrText>
+              <w:instrText xml:space="preserve"> PAGEREF _Toc346446 \h </w:instrText>
             </w:r>
             <w:r>
               <w:rPr>
@@ -2463,7 +2614,7 @@
               <w:lang w:eastAsia="en-GB"/>
             </w:rPr>
           </w:pPr>
-          <w:hyperlink w:anchor="_Toc275406" w:history="1">
+          <w:hyperlink w:anchor="_Toc346447" w:history="1">
             <w:r>
               <w:rPr>
                 <w:rStyle w:val="Hyperlink"/>
@@ -2490,7 +2641,7 @@
                 <w:noProof/>
                 <w:webHidden/>
               </w:rPr>
-              <w:instrText xml:space="preserve"> PAGEREF _Toc275406 \h </w:instrText>
+              <w:instrText xml:space="preserve"> PAGEREF _Toc346447 \h </w:instrText>
             </w:r>
             <w:r>
               <w:rPr>
@@ -2533,7 +2684,7 @@
               <w:lang w:eastAsia="en-GB"/>
             </w:rPr>
           </w:pPr>
-          <w:hyperlink w:anchor="_Toc275407" w:history="1">
+          <w:hyperlink w:anchor="_Toc346448" w:history="1">
             <w:r>
               <w:rPr>
                 <w:rStyle w:val="Hyperlink"/>
@@ -2560,7 +2711,7 @@
                 <w:noProof/>
                 <w:webHidden/>
               </w:rPr>
-              <w:instrText xml:space="preserve"> PAGEREF _Toc275407 \h </w:instrText>
+              <w:instrText xml:space="preserve"> PAGEREF _Toc346448 \h </w:instrText>
             </w:r>
             <w:r>
               <w:rPr>
@@ -2603,13 +2754,13 @@
               <w:lang w:eastAsia="en-GB"/>
             </w:rPr>
           </w:pPr>
-          <w:hyperlink w:anchor="_Toc275408" w:history="1">
+          <w:hyperlink w:anchor="_Toc346449" w:history="1">
             <w:r>
               <w:rPr>
                 <w:rStyle w:val="Hyperlink"/>
                 <w:noProof/>
               </w:rPr>
-              <w:t>Appendix A1: Vision of the System</w:t>
+              <w:t>Appendix A2: Code of Conduct</w:t>
             </w:r>
             <w:r>
               <w:rPr>
@@ -2630,7 +2781,7 @@
                 <w:noProof/>
                 <w:webHidden/>
               </w:rPr>
-              <w:instrText xml:space="preserve"> PAGEREF _Toc275408 \h </w:instrText>
+              <w:instrText xml:space="preserve"> PAGEREF _Toc346449 \h </w:instrText>
             </w:r>
             <w:r>
               <w:rPr>
@@ -2673,13 +2824,13 @@
               <w:lang w:eastAsia="en-GB"/>
             </w:rPr>
           </w:pPr>
-          <w:hyperlink w:anchor="_Toc275409" w:history="1">
+          <w:hyperlink w:anchor="_Toc346450" w:history="1">
             <w:r>
               <w:rPr>
                 <w:rStyle w:val="Hyperlink"/>
                 <w:noProof/>
               </w:rPr>
-              <w:t>Appendix A2: Code of Conduct</w:t>
+              <w:t>Appendix A3: Ethical Approval</w:t>
             </w:r>
             <w:r>
               <w:rPr>
@@ -2700,77 +2851,7 @@
                 <w:noProof/>
                 <w:webHidden/>
               </w:rPr>
-              <w:instrText xml:space="preserve"> PAGEREF _Toc275409 \h </w:instrText>
-            </w:r>
-            <w:r>
-              <w:rPr>
-                <w:noProof/>
-                <w:webHidden/>
-              </w:rPr>
-            </w:r>
-            <w:r>
-              <w:rPr>
-                <w:noProof/>
-                <w:webHidden/>
-              </w:rPr>
-              <w:fldChar w:fldCharType="separate"/>
-            </w:r>
-            <w:r>
-              <w:rPr>
-                <w:noProof/>
-                <w:webHidden/>
-              </w:rPr>
-              <w:t>4</w:t>
-            </w:r>
-            <w:r>
-              <w:rPr>
-                <w:noProof/>
-                <w:webHidden/>
-              </w:rPr>
-              <w:fldChar w:fldCharType="end"/>
-            </w:r>
-          </w:hyperlink>
-        </w:p>
-        <w:p>
-          <w:pPr>
-            <w:pStyle w:val="TOC2"/>
-            <w:tabs>
-              <w:tab w:val="right" w:leader="dot" w:pos="9016"/>
-            </w:tabs>
-            <w:rPr>
-              <w:rFonts w:eastAsiaTheme="minorEastAsia"/>
-              <w:noProof/>
-              <w:lang w:eastAsia="en-GB"/>
-            </w:rPr>
-          </w:pPr>
-          <w:hyperlink w:anchor="_Toc275410" w:history="1">
-            <w:r>
-              <w:rPr>
-                <w:rStyle w:val="Hyperlink"/>
-                <w:noProof/>
-              </w:rPr>
-              <w:t>Appendix A3: Ethical Approval</w:t>
-            </w:r>
-            <w:r>
-              <w:rPr>
-                <w:noProof/>
-                <w:webHidden/>
-              </w:rPr>
-              <w:tab/>
-            </w:r>
-            <w:r>
-              <w:rPr>
-                <w:noProof/>
-                <w:webHidden/>
-              </w:rPr>
-              <w:fldChar w:fldCharType="begin"/>
-            </w:r>
-            <w:r>
-              <w:rPr>
-                <w:noProof/>
-                <w:webHidden/>
-              </w:rPr>
-              <w:instrText xml:space="preserve"> PAGEREF _Toc275410 \h </w:instrText>
+              <w:instrText xml:space="preserve"> PAGEREF _Toc346450 \h </w:instrText>
             </w:r>
             <w:r>
               <w:rPr>
@@ -2817,59 +2898,184 @@
       <w:pPr>
         <w:pStyle w:val="Heading1"/>
       </w:pPr>
-      <w:bookmarkStart w:id="1" w:name="_Toc275372"/>
+      <w:bookmarkStart w:id="0" w:name="_Toc346411"/>
+      <w:r>
+        <w:t>The Vision of the Project</w:t>
+      </w:r>
+      <w:bookmarkEnd w:id="0"/>
+    </w:p>
+    <w:p>
+      <w:pPr>
+        <w:pStyle w:val="ListParagraph"/>
+        <w:numPr>
+          <w:ilvl w:val="0"/>
+          <w:numId w:val="3"/>
+        </w:numPr>
+      </w:pPr>
+      <w:r>
+        <w:t>Re-wording of the project idea submitted in week 1.</w:t>
+      </w:r>
+    </w:p>
+    <w:p>
+      <w:pPr>
+        <w:pStyle w:val="Heading2"/>
+      </w:pPr>
+      <w:bookmarkStart w:id="1" w:name="_Toc346412"/>
+      <w:r>
+        <w:t>The Scope of the Project</w:t>
+      </w:r>
+      <w:bookmarkEnd w:id="1"/>
+      <w:r>
+        <w:t xml:space="preserve"> </w:t>
+      </w:r>
+    </w:p>
+    <w:p>
+      <w:pPr>
+        <w:pStyle w:val="ListParagraph"/>
+        <w:numPr>
+          <w:ilvl w:val="0"/>
+          <w:numId w:val="1"/>
+        </w:numPr>
+      </w:pPr>
+      <w:r>
+        <w:t>What real need is the project addressing</w:t>
+      </w:r>
+    </w:p>
+    <w:p>
+      <w:pPr>
+        <w:pStyle w:val="Heading2"/>
+      </w:pPr>
+      <w:bookmarkStart w:id="2" w:name="_Toc346413"/>
+      <w:r>
+        <w:t>A Statement of the Overall Purpose of the System</w:t>
+      </w:r>
+      <w:bookmarkEnd w:id="2"/>
+    </w:p>
+    <w:p>
+      <w:pPr>
+        <w:pStyle w:val="ListParagraph"/>
+        <w:numPr>
+          <w:ilvl w:val="0"/>
+          <w:numId w:val="1"/>
+        </w:numPr>
+      </w:pPr>
+      <w:r>
+        <w:t>1 – 2 paragraphs</w:t>
+      </w:r>
+    </w:p>
+    <w:p>
+      <w:pPr>
+        <w:pStyle w:val="Heading2"/>
+        <w:rPr>
+          <w:color w:val="FF0000"/>
+        </w:rPr>
+      </w:pPr>
+      <w:bookmarkStart w:id="3" w:name="_Toc346414"/>
+      <w:r>
+        <w:t>The Main Functional Areas of the System</w:t>
+      </w:r>
+      <w:r>
+        <w:t xml:space="preserve"> </w:t>
+      </w:r>
+      <w:r>
+        <w:rPr>
+          <w:color w:val="FF0000"/>
+        </w:rPr>
+        <w:t>(individual)</w:t>
+      </w:r>
+      <w:bookmarkEnd w:id="3"/>
+    </w:p>
+    <w:p>
+      <w:pPr>
+        <w:pStyle w:val="ListParagraph"/>
+        <w:numPr>
+          <w:ilvl w:val="0"/>
+          <w:numId w:val="1"/>
+        </w:numPr>
+      </w:pPr>
+      <w:r>
+        <w:t>One paragraph for each subsystem.</w:t>
+      </w:r>
+    </w:p>
+    <w:p>
+      <w:pPr>
+        <w:pStyle w:val="ListParagraph"/>
+        <w:numPr>
+          <w:ilvl w:val="0"/>
+          <w:numId w:val="1"/>
+        </w:numPr>
+      </w:pPr>
+      <w:r>
+        <w:t>Each team member covers their own subsystem.</w:t>
+      </w:r>
+    </w:p>
+    <w:p>
+      <w:pPr>
+        <w:pStyle w:val="Heading2"/>
+      </w:pPr>
+      <w:bookmarkStart w:id="4" w:name="_Toc346415"/>
+      <w:r>
+        <w:t xml:space="preserve">Any Third Parties Anticipated to be </w:t>
+      </w:r>
+      <w:r>
+        <w:t>involved</w:t>
+      </w:r>
+      <w:bookmarkEnd w:id="4"/>
+    </w:p>
+    <w:p>
+      <w:pPr>
+        <w:pStyle w:val="ListParagraph"/>
+        <w:numPr>
+          <w:ilvl w:val="0"/>
+          <w:numId w:val="2"/>
+        </w:numPr>
+      </w:pPr>
+      <w:r>
+        <w:t>N/A for this project.</w:t>
+      </w:r>
+    </w:p>
+    <w:p>
+      <w:pPr>
+        <w:pStyle w:val="Heading1"/>
+      </w:pPr>
+      <w:bookmarkStart w:id="5" w:name="_Toc346416"/>
+      <w:r>
+        <w:t>Code of Conduct</w:t>
+      </w:r>
+      <w:bookmarkEnd w:id="5"/>
+    </w:p>
+    <w:p>
+      <w:r>
+        <w:t>The code of conduct can be found under Appendix A1</w:t>
+      </w:r>
+      <w:r>
+        <w:t>.</w:t>
+      </w:r>
+      <w:bookmarkStart w:id="6" w:name="_GoBack"/>
+      <w:bookmarkEnd w:id="6"/>
+    </w:p>
+    <w:p>
+      <w:pPr>
+        <w:pStyle w:val="Heading1"/>
+      </w:pPr>
+      <w:bookmarkStart w:id="7" w:name="_Toc346417"/>
+      <w:r>
+        <w:t>Ethical Approval</w:t>
+      </w:r>
+      <w:bookmarkEnd w:id="7"/>
+    </w:p>
+    <w:p>
+      <w:r>
+        <w:t>Our Ethical Approval Feedback can be found under Appendix A2.</w:t>
+      </w:r>
+    </w:p>
+    <w:p>
+      <w:pPr>
+        <w:pStyle w:val="Heading1"/>
+      </w:pPr>
+      <w:bookmarkStart w:id="8" w:name="_Toc346418"/>
       <w:r>
         <w:lastRenderedPageBreak/>
-        <w:t>The Vision of the Project</w:t>
-      </w:r>
-      <w:bookmarkEnd w:id="1"/>
-    </w:p>
-    <w:p>
-      <w:pPr>
-        <w:pStyle w:val="Heading2"/>
-      </w:pPr>
-      <w:bookmarkStart w:id="2" w:name="_Toc275373"/>
-      <w:r>
-        <w:t>The Scope of the Project – What real need is the project addressing</w:t>
-      </w:r>
-      <w:bookmarkEnd w:id="2"/>
-    </w:p>
-    <w:p>
-      <w:pPr>
-        <w:pStyle w:val="Heading2"/>
-      </w:pPr>
-      <w:bookmarkStart w:id="3" w:name="_Toc275374"/>
-      <w:r>
-        <w:t>A Statement of the Overall Purpose of the System</w:t>
-      </w:r>
-      <w:bookmarkEnd w:id="3"/>
-    </w:p>
-    <w:p>
-      <w:pPr>
-        <w:pStyle w:val="Heading2"/>
-      </w:pPr>
-      <w:bookmarkStart w:id="4" w:name="_Toc275375"/>
-      <w:r>
-        <w:t>The Main Functional Areas of the System</w:t>
-      </w:r>
-      <w:bookmarkEnd w:id="4"/>
-    </w:p>
-    <w:p>
-      <w:pPr>
-        <w:pStyle w:val="Heading2"/>
-      </w:pPr>
-      <w:bookmarkStart w:id="5" w:name="_Toc275376"/>
-      <w:r>
-        <w:t>Any Third Parties Anticipated to be Involved</w:t>
-      </w:r>
-      <w:bookmarkEnd w:id="5"/>
-    </w:p>
-    <w:p>
-      <w:pPr>
-        <w:pStyle w:val="Heading1"/>
-      </w:pPr>
-      <w:bookmarkStart w:id="6" w:name="_Toc275377"/>
-      <w:r>
         <w:t xml:space="preserve">Team System Specification – Requirement Capture &amp; Analysis </w:t>
       </w:r>
       <w:r>
@@ -2878,23 +3084,23 @@
         </w:rPr>
         <w:t>(groupwork)</w:t>
       </w:r>
-      <w:bookmarkEnd w:id="6"/>
+      <w:bookmarkEnd w:id="8"/>
     </w:p>
     <w:p>
       <w:pPr>
         <w:pStyle w:val="Heading2"/>
       </w:pPr>
-      <w:bookmarkStart w:id="7" w:name="_Toc275378"/>
+      <w:bookmarkStart w:id="9" w:name="_Toc346419"/>
       <w:r>
         <w:t>?</w:t>
       </w:r>
-      <w:bookmarkEnd w:id="7"/>
+      <w:bookmarkEnd w:id="9"/>
     </w:p>
     <w:p>
       <w:pPr>
         <w:pStyle w:val="Heading1"/>
       </w:pPr>
-      <w:bookmarkStart w:id="8" w:name="_Toc275379"/>
+      <w:bookmarkStart w:id="10" w:name="_Toc346420"/>
       <w:r>
         <w:t xml:space="preserve">Specification of the Main Functional Sub-Components </w:t>
       </w:r>
@@ -2904,101 +3110,93 @@
         </w:rPr>
         <w:t>(individual)</w:t>
       </w:r>
-      <w:bookmarkEnd w:id="8"/>
+      <w:bookmarkEnd w:id="10"/>
     </w:p>
     <w:p>
       <w:pPr>
         <w:pStyle w:val="Heading2"/>
       </w:pPr>
-      <w:bookmarkStart w:id="9" w:name="_Toc275380"/>
+      <w:bookmarkStart w:id="11" w:name="_Toc346421"/>
       <w:r>
         <w:t>Gameplay Programming (Andrew Alford)</w:t>
       </w:r>
-      <w:bookmarkEnd w:id="9"/>
+      <w:bookmarkEnd w:id="11"/>
     </w:p>
     <w:p>
       <w:pPr>
         <w:pStyle w:val="Heading3"/>
       </w:pPr>
-      <w:bookmarkStart w:id="10" w:name="_Toc275381"/>
+      <w:bookmarkStart w:id="12" w:name="_Toc346422"/>
       <w:r>
         <w:t>?</w:t>
       </w:r>
-      <w:bookmarkEnd w:id="10"/>
+      <w:bookmarkEnd w:id="12"/>
     </w:p>
     <w:p>
       <w:pPr>
         <w:pStyle w:val="Heading2"/>
       </w:pPr>
-      <w:bookmarkStart w:id="11" w:name="_Toc275382"/>
-      <w:r>
-        <w:t>HUD &amp; UI (</w:t>
-      </w:r>
-      <w:proofErr w:type="spellStart"/>
-      <w:r>
-        <w:t>Alexandru</w:t>
-      </w:r>
-      <w:proofErr w:type="spellEnd"/>
-      <w:r>
-        <w:t>-Daniel Pascal)</w:t>
-      </w:r>
-      <w:bookmarkEnd w:id="11"/>
+      <w:bookmarkStart w:id="13" w:name="_Toc346423"/>
+      <w:r>
+        <w:t>HUD &amp; UI (Alexandru-Daniel Pascal)</w:t>
+      </w:r>
+      <w:bookmarkEnd w:id="13"/>
     </w:p>
     <w:p>
       <w:pPr>
         <w:pStyle w:val="Heading3"/>
       </w:pPr>
-      <w:bookmarkStart w:id="12" w:name="_Toc275383"/>
+      <w:bookmarkStart w:id="14" w:name="_Toc346424"/>
       <w:r>
         <w:t>?</w:t>
       </w:r>
-      <w:bookmarkEnd w:id="12"/>
+      <w:bookmarkEnd w:id="14"/>
     </w:p>
     <w:p>
       <w:pPr>
         <w:pStyle w:val="Heading2"/>
       </w:pPr>
-      <w:bookmarkStart w:id="13" w:name="_Toc275384"/>
+      <w:bookmarkStart w:id="15" w:name="_Toc346425"/>
       <w:r>
         <w:t>Characters &amp; AI (Carl Pendleton)</w:t>
       </w:r>
-      <w:bookmarkEnd w:id="13"/>
+      <w:bookmarkEnd w:id="15"/>
     </w:p>
     <w:p>
       <w:pPr>
         <w:pStyle w:val="Heading3"/>
       </w:pPr>
-      <w:bookmarkStart w:id="14" w:name="_Toc275385"/>
+      <w:bookmarkStart w:id="16" w:name="_Toc346426"/>
       <w:r>
         <w:t>?</w:t>
       </w:r>
-      <w:bookmarkEnd w:id="14"/>
+      <w:bookmarkEnd w:id="16"/>
     </w:p>
     <w:p>
       <w:pPr>
         <w:pStyle w:val="Heading2"/>
       </w:pPr>
-      <w:bookmarkStart w:id="15" w:name="_Toc275386"/>
+      <w:bookmarkStart w:id="17" w:name="_Toc346427"/>
       <w:r>
         <w:t>Weapons &amp; Pick-ups (Alex Trench)</w:t>
       </w:r>
-      <w:bookmarkEnd w:id="15"/>
+      <w:bookmarkEnd w:id="17"/>
     </w:p>
     <w:p>
       <w:pPr>
         <w:pStyle w:val="Heading3"/>
       </w:pPr>
-      <w:bookmarkStart w:id="16" w:name="_Toc275387"/>
+      <w:bookmarkStart w:id="18" w:name="_Toc346428"/>
       <w:r>
         <w:t>?</w:t>
       </w:r>
-      <w:bookmarkEnd w:id="16"/>
+      <w:bookmarkEnd w:id="18"/>
     </w:p>
     <w:p>
       <w:pPr>
         <w:pStyle w:val="Heading2"/>
       </w:pPr>
-      <w:bookmarkStart w:id="17" w:name="_Toc275388"/>
+      <w:bookmarkStart w:id="19" w:name="_Toc346429"/>
       <w:r>
         <w:t>Skill Tree</w:t>
       </w:r>
@@ -3006,27 +3204,19 @@
         <w:t>s</w:t>
       </w:r>
       <w:r>
-        <w:t xml:space="preserve"> &amp; Progression (</w:t>
-      </w:r>
-      <w:proofErr w:type="spellStart"/>
-      <w:r>
-        <w:t>Haoming</w:t>
-      </w:r>
-      <w:proofErr w:type="spellEnd"/>
-      <w:r>
-        <w:t xml:space="preserve"> Yuan)</w:t>
-      </w:r>
-      <w:bookmarkEnd w:id="17"/>
+        <w:t xml:space="preserve"> &amp; Progression (Haoming Yuan)</w:t>
+      </w:r>
+      <w:bookmarkEnd w:id="19"/>
     </w:p>
     <w:p>
       <w:pPr>
         <w:pStyle w:val="Heading3"/>
       </w:pPr>
-      <w:bookmarkStart w:id="18" w:name="_Toc275389"/>
+      <w:bookmarkStart w:id="20" w:name="_Toc346430"/>
       <w:r>
         <w:t>?</w:t>
       </w:r>
-      <w:bookmarkEnd w:id="18"/>
+      <w:bookmarkEnd w:id="20"/>
     </w:p>
     <w:p>
       <w:pPr>
@@ -3035,7 +3225,7 @@
           <w:color w:val="FF0000"/>
         </w:rPr>
       </w:pPr>
-      <w:bookmarkStart w:id="19" w:name="_Toc275390"/>
+      <w:bookmarkStart w:id="21" w:name="_Toc346431"/>
       <w:r>
         <w:t>The Project Tasks</w:t>
       </w:r>
@@ -3054,67 +3244,67 @@
         </w:rPr>
         <w:t>(groupwork)</w:t>
       </w:r>
-      <w:bookmarkEnd w:id="19"/>
+      <w:bookmarkEnd w:id="21"/>
     </w:p>
     <w:p>
       <w:pPr>
         <w:pStyle w:val="Heading2"/>
       </w:pPr>
-      <w:bookmarkStart w:id="20" w:name="_Toc275391"/>
+      <w:bookmarkStart w:id="22" w:name="_Toc346432"/>
       <w:r>
         <w:t>How the Development Life Cycle Will Work in the Project</w:t>
       </w:r>
-      <w:bookmarkEnd w:id="20"/>
+      <w:bookmarkEnd w:id="22"/>
     </w:p>
     <w:p>
       <w:pPr>
         <w:pStyle w:val="Heading2"/>
       </w:pPr>
-      <w:bookmarkStart w:id="21" w:name="_Toc275392"/>
+      <w:bookmarkStart w:id="23" w:name="_Toc346433"/>
       <w:r>
         <w:t>Agreed Deliverables</w:t>
       </w:r>
-      <w:bookmarkEnd w:id="21"/>
+      <w:bookmarkEnd w:id="23"/>
     </w:p>
     <w:p>
       <w:pPr>
         <w:pStyle w:val="Heading2"/>
       </w:pPr>
-      <w:bookmarkStart w:id="22" w:name="_Toc275393"/>
+      <w:bookmarkStart w:id="24" w:name="_Toc346434"/>
       <w:r>
         <w:t>Resource List</w:t>
       </w:r>
-      <w:bookmarkEnd w:id="22"/>
+      <w:bookmarkEnd w:id="24"/>
     </w:p>
     <w:p>
       <w:pPr>
         <w:pStyle w:val="Heading2"/>
       </w:pPr>
-      <w:bookmarkStart w:id="23" w:name="_Toc275394"/>
+      <w:bookmarkStart w:id="25" w:name="_Toc346435"/>
       <w:r>
         <w:t>Testing Procedure / Strategy</w:t>
       </w:r>
-      <w:bookmarkEnd w:id="23"/>
+      <w:bookmarkEnd w:id="25"/>
     </w:p>
     <w:p>
       <w:pPr>
         <w:pStyle w:val="Heading2"/>
       </w:pPr>
-      <w:bookmarkStart w:id="24" w:name="_Toc275395"/>
+      <w:bookmarkStart w:id="26" w:name="_Toc346436"/>
       <w:r>
         <w:t>Risk Analysis</w:t>
       </w:r>
-      <w:bookmarkEnd w:id="24"/>
+      <w:bookmarkEnd w:id="26"/>
     </w:p>
     <w:p>
       <w:pPr>
         <w:pStyle w:val="Heading2"/>
       </w:pPr>
-      <w:bookmarkStart w:id="25" w:name="_Toc275396"/>
+      <w:bookmarkStart w:id="27" w:name="_Toc346437"/>
       <w:r>
         <w:t>Project Plan</w:t>
       </w:r>
-      <w:bookmarkEnd w:id="25"/>
+      <w:bookmarkEnd w:id="27"/>
     </w:p>
     <w:p>
       <w:pPr>
@@ -3123,7 +3313,7 @@
           <w:color w:val="FF0000"/>
         </w:rPr>
       </w:pPr>
-      <w:bookmarkStart w:id="26" w:name="_Toc275397"/>
+      <w:bookmarkStart w:id="28" w:name="_Toc346438"/>
       <w:r>
         <w:t xml:space="preserve">The Legal, Social, Ethical, &amp; Professional Dimension </w:t>
       </w:r>
@@ -3133,27 +3323,27 @@
         </w:rPr>
         <w:t>(groupwork)</w:t>
       </w:r>
-      <w:bookmarkEnd w:id="26"/>
+      <w:bookmarkEnd w:id="28"/>
     </w:p>
     <w:p>
       <w:pPr>
         <w:pStyle w:val="Heading2"/>
       </w:pPr>
-      <w:bookmarkStart w:id="27" w:name="_Toc275398"/>
+      <w:bookmarkStart w:id="29" w:name="_Toc346439"/>
       <w:r>
         <w:t>Legal, Social, Ethical, &amp; Professional Issues Related to the Project (Include Cyber security)</w:t>
       </w:r>
-      <w:bookmarkEnd w:id="27"/>
+      <w:bookmarkEnd w:id="29"/>
     </w:p>
     <w:p>
       <w:pPr>
         <w:pStyle w:val="Heading2"/>
       </w:pPr>
-      <w:bookmarkStart w:id="28" w:name="_Toc275399"/>
+      <w:bookmarkStart w:id="30" w:name="_Toc346440"/>
       <w:r>
         <w:t>Mitigation of Legal, Social, Ethical, &amp; Professional Issues</w:t>
       </w:r>
-      <w:bookmarkEnd w:id="28"/>
+      <w:bookmarkEnd w:id="30"/>
     </w:p>
     <w:p/>
     <w:p>
@@ -3163,7 +3353,7 @@
           <w:color w:val="FF0000"/>
         </w:rPr>
       </w:pPr>
-      <w:bookmarkStart w:id="29" w:name="_Toc275400"/>
+      <w:bookmarkStart w:id="31" w:name="_Toc346441"/>
       <w:r>
         <w:t xml:space="preserve">Costing </w:t>
       </w:r>
@@ -3173,7 +3363,7 @@
         </w:rPr>
         <w:t>(groupwork)</w:t>
       </w:r>
-      <w:bookmarkEnd w:id="29"/>
+      <w:bookmarkEnd w:id="31"/>
     </w:p>
     <w:p>
       <w:r>
@@ -3187,7 +3377,7 @@
           <w:color w:val="FF0000"/>
         </w:rPr>
       </w:pPr>
-      <w:bookmarkStart w:id="30" w:name="_Toc275401"/>
+      <w:bookmarkStart w:id="32" w:name="_Toc346442"/>
       <w:r>
         <w:lastRenderedPageBreak/>
         <w:t xml:space="preserve">Subsystem Specification – Requirement Specification </w:t>
@@ -3198,113 +3388,87 @@
         </w:rPr>
         <w:t>(individual)</w:t>
       </w:r>
-      <w:bookmarkEnd w:id="30"/>
+      <w:bookmarkEnd w:id="32"/>
     </w:p>
     <w:p>
       <w:pPr>
         <w:pStyle w:val="Heading2"/>
       </w:pPr>
-      <w:bookmarkStart w:id="31" w:name="_Toc275402"/>
+      <w:bookmarkStart w:id="33" w:name="_Toc346443"/>
       <w:r>
         <w:t>Gameplay Programming (Andrew Alford)</w:t>
       </w:r>
-      <w:bookmarkEnd w:id="31"/>
+      <w:bookmarkEnd w:id="33"/>
     </w:p>
     <w:p>
       <w:pPr>
         <w:pStyle w:val="Heading2"/>
       </w:pPr>
-      <w:bookmarkStart w:id="32" w:name="_Toc275403"/>
-      <w:r>
-        <w:t>HUD &amp; UI (</w:t>
-      </w:r>
-      <w:proofErr w:type="spellStart"/>
-      <w:r>
-        <w:t>Alexandru</w:t>
-      </w:r>
-      <w:proofErr w:type="spellEnd"/>
-      <w:r>
-        <w:t>-Daniel Pascal)</w:t>
-      </w:r>
-      <w:bookmarkEnd w:id="32"/>
+      <w:bookmarkStart w:id="34" w:name="_Toc346444"/>
+      <w:r>
+        <w:t>HUD &amp; UI (Alexandru-Daniel Pascal)</w:t>
+      </w:r>
+      <w:bookmarkEnd w:id="34"/>
     </w:p>
     <w:p>
       <w:pPr>
         <w:pStyle w:val="Heading2"/>
       </w:pPr>
-      <w:bookmarkStart w:id="33" w:name="_Toc275404"/>
+      <w:bookmarkStart w:id="35" w:name="_Toc346445"/>
       <w:r>
         <w:t>Characters &amp; AI (Carl Pendleton)</w:t>
       </w:r>
-      <w:bookmarkEnd w:id="33"/>
+      <w:bookmarkEnd w:id="35"/>
     </w:p>
     <w:p>
       <w:pPr>
         <w:pStyle w:val="Heading2"/>
       </w:pPr>
-      <w:bookmarkStart w:id="34" w:name="_Toc275405"/>
+      <w:bookmarkStart w:id="36" w:name="_Toc346446"/>
       <w:r>
         <w:t>Weapons &amp; Pick-ups (Alex Trench)</w:t>
       </w:r>
-      <w:bookmarkEnd w:id="34"/>
+      <w:bookmarkEnd w:id="36"/>
     </w:p>
     <w:p>
       <w:pPr>
         <w:pStyle w:val="Heading2"/>
       </w:pPr>
-      <w:bookmarkStart w:id="35" w:name="_Toc275406"/>
-      <w:r>
-        <w:t>Skill Trees &amp; Progression (</w:t>
-      </w:r>
-      <w:proofErr w:type="spellStart"/>
-      <w:r>
-        <w:t>Haoming</w:t>
-      </w:r>
-      <w:proofErr w:type="spellEnd"/>
-      <w:r>
-        <w:t xml:space="preserve"> Yuan)</w:t>
-      </w:r>
-      <w:bookmarkEnd w:id="35"/>
+      <w:bookmarkStart w:id="37" w:name="_Toc346447"/>
+      <w:r>
+        <w:t>Skill Trees &amp; Progression (Haoming Yuan)</w:t>
+      </w:r>
+      <w:bookmarkEnd w:id="37"/>
     </w:p>
     <w:p>
       <w:pPr>
         <w:pStyle w:val="Heading1"/>
       </w:pPr>
-      <w:bookmarkStart w:id="36" w:name="_Toc275407"/>
+      <w:bookmarkStart w:id="38" w:name="_Toc346448"/>
       <w:r>
         <w:t>Appendices</w:t>
       </w:r>
-      <w:bookmarkEnd w:id="36"/>
+      <w:bookmarkEnd w:id="38"/>
     </w:p>
     <w:p>
       <w:pPr>
         <w:pStyle w:val="Heading2"/>
       </w:pPr>
-      <w:bookmarkStart w:id="37" w:name="_Toc275408"/>
-      <w:r>
-        <w:t>Appendix A1: Vision of the System</w:t>
-      </w:r>
-      <w:bookmarkEnd w:id="37"/>
+      <w:bookmarkStart w:id="39" w:name="_Toc346449"/>
+      <w:r>
+        <w:t>Appendix A2: Code of Conduct</w:t>
+      </w:r>
+      <w:bookmarkEnd w:id="39"/>
     </w:p>
     <w:p>
       <w:pPr>
         <w:pStyle w:val="Heading2"/>
       </w:pPr>
-      <w:bookmarkStart w:id="38" w:name="_Toc275409"/>
-      <w:r>
-        <w:t>Appendix A2: Code of Conduct</w:t>
-      </w:r>
-      <w:bookmarkEnd w:id="38"/>
-    </w:p>
-    <w:p>
-      <w:pPr>
-        <w:pStyle w:val="Heading2"/>
-      </w:pPr>
-      <w:bookmarkStart w:id="39" w:name="_Toc275410"/>
+      <w:bookmarkStart w:id="40" w:name="_Toc346450"/>
       <w:r>
         <w:t>Appendix A3: Ethical Approval</w:t>
       </w:r>
-      <w:bookmarkEnd w:id="39"/>
+      <w:bookmarkEnd w:id="40"/>
     </w:p>
     <w:sectPr>
       <w:pgSz w:w="11906" w:h="16838"/>
@@ -3316,8 +3480,361 @@
 </w:document>
 </file>
 
+<file path=word/numbering.xml><?xml version="1.0" encoding="utf-8"?>
+<w:numbering xmlns:wpc="http://schemas.microsoft.com/office/word/2010/wordprocessingCanvas" xmlns:cx="http://schemas.microsoft.com/office/drawing/2014/chartex" xmlns:cx1="http://schemas.microsoft.com/office/drawing/2015/9/8/chartex" xmlns:mc="http://schemas.openxmlformats.org/markup-compatibility/2006" xmlns:o="urn:schemas-microsoft-com:office:office" xmlns:r="http://schemas.openxmlformats.org/officeDocument/2006/relationships" xmlns:m="http://schemas.openxmlformats.org/officeDocument/2006/math" xmlns:v="urn:schemas-microsoft-com:vml" xmlns:wp14="http://schemas.microsoft.com/office/word/2010/wordprocessingDrawing" xmlns:wp="http://schemas.openxmlformats.org/drawingml/2006/wordprocessingDrawing" xmlns:w10="urn:schemas-microsoft-com:office:word" xmlns:w="http://schemas.openxmlformats.org/wordprocessingml/2006/main" xmlns:w14="http://schemas.microsoft.com/office/word/2010/wordml" xmlns:w15="http://schemas.microsoft.com/office/word/2012/wordml" xmlns:w16se="http://schemas.microsoft.com/office/word/2015/wordml/symex" xmlns:wpg="http://schemas.microsoft.com/office/word/2010/wordprocessingGroup" xmlns:wpi="http://schemas.microsoft.com/office/word/2010/wordprocessingInk" xmlns:wne="http://schemas.microsoft.com/office/word/2006/wordml" xmlns:wps="http://schemas.microsoft.com/office/word/2010/wordprocessingShape" mc:Ignorable="w14 w15 w16se wp14">
+  <w:abstractNum w:abstractNumId="0" w15:restartNumberingAfterBreak="0">
+    <w:nsid w:val="1C89700B"/>
+    <w:multiLevelType w:val="hybridMultilevel"/>
+    <w:tmpl w:val="2A9883BA"/>
+    <w:lvl w:ilvl="0" w:tplc="08090001">
+      <w:start w:val="1"/>
+      <w:numFmt w:val="bullet"/>
+      <w:lvlText w:val=""/>
+      <w:lvlJc w:val="left"/>
+      <w:pPr>
+        <w:ind w:left="720" w:hanging="360"/>
+      </w:pPr>
+      <w:rPr>
+        <w:rFonts w:ascii="Symbol" w:hAnsi="Symbol" w:hint="default"/>
+      </w:rPr>
+    </w:lvl>
+    <w:lvl w:ilvl="1" w:tplc="08090003" w:tentative="1">
+      <w:start w:val="1"/>
+      <w:numFmt w:val="bullet"/>
+      <w:lvlText w:val="o"/>
+      <w:lvlJc w:val="left"/>
+      <w:pPr>
+        <w:ind w:left="1440" w:hanging="360"/>
+      </w:pPr>
+      <w:rPr>
+        <w:rFonts w:ascii="Courier New" w:hAnsi="Courier New" w:cs="Courier New" w:hint="default"/>
+      </w:rPr>
+    </w:lvl>
+    <w:lvl w:ilvl="2" w:tplc="08090005" w:tentative="1">
+      <w:start w:val="1"/>
+      <w:numFmt w:val="bullet"/>
+      <w:lvlText w:val=""/>
+      <w:lvlJc w:val="left"/>
+      <w:pPr>
+        <w:ind w:left="2160" w:hanging="360"/>
+      </w:pPr>
+      <w:rPr>
+        <w:rFonts w:ascii="Wingdings" w:hAnsi="Wingdings" w:hint="default"/>
+      </w:rPr>
+    </w:lvl>
+    <w:lvl w:ilvl="3" w:tplc="08090001" w:tentative="1">
+      <w:start w:val="1"/>
+      <w:numFmt w:val="bullet"/>
+      <w:lvlText w:val=""/>
+      <w:lvlJc w:val="left"/>
+      <w:pPr>
+        <w:ind w:left="2880" w:hanging="360"/>
+      </w:pPr>
+      <w:rPr>
+        <w:rFonts w:ascii="Symbol" w:hAnsi="Symbol" w:hint="default"/>
+      </w:rPr>
+    </w:lvl>
+    <w:lvl w:ilvl="4" w:tplc="08090003" w:tentative="1">
+      <w:start w:val="1"/>
+      <w:numFmt w:val="bullet"/>
+      <w:lvlText w:val="o"/>
+      <w:lvlJc w:val="left"/>
+      <w:pPr>
+        <w:ind w:left="3600" w:hanging="360"/>
+      </w:pPr>
+      <w:rPr>
+        <w:rFonts w:ascii="Courier New" w:hAnsi="Courier New" w:cs="Courier New" w:hint="default"/>
+      </w:rPr>
+    </w:lvl>
+    <w:lvl w:ilvl="5" w:tplc="08090005" w:tentative="1">
+      <w:start w:val="1"/>
+      <w:numFmt w:val="bullet"/>
+      <w:lvlText w:val=""/>
+      <w:lvlJc w:val="left"/>
+      <w:pPr>
+        <w:ind w:left="4320" w:hanging="360"/>
+      </w:pPr>
+      <w:rPr>
+        <w:rFonts w:ascii="Wingdings" w:hAnsi="Wingdings" w:hint="default"/>
+      </w:rPr>
+    </w:lvl>
+    <w:lvl w:ilvl="6" w:tplc="08090001" w:tentative="1">
+      <w:start w:val="1"/>
+      <w:numFmt w:val="bullet"/>
+      <w:lvlText w:val=""/>
+      <w:lvlJc w:val="left"/>
+      <w:pPr>
+        <w:ind w:left="5040" w:hanging="360"/>
+      </w:pPr>
+      <w:rPr>
+        <w:rFonts w:ascii="Symbol" w:hAnsi="Symbol" w:hint="default"/>
+      </w:rPr>
+    </w:lvl>
+    <w:lvl w:ilvl="7" w:tplc="08090003" w:tentative="1">
+      <w:start w:val="1"/>
+      <w:numFmt w:val="bullet"/>
+      <w:lvlText w:val="o"/>
+      <w:lvlJc w:val="left"/>
+      <w:pPr>
+        <w:ind w:left="5760" w:hanging="360"/>
+      </w:pPr>
+      <w:rPr>
+        <w:rFonts w:ascii="Courier New" w:hAnsi="Courier New" w:cs="Courier New" w:hint="default"/>
+      </w:rPr>
+    </w:lvl>
+    <w:lvl w:ilvl="8" w:tplc="08090005" w:tentative="1">
+      <w:start w:val="1"/>
+      <w:numFmt w:val="bullet"/>
+      <w:lvlText w:val=""/>
+      <w:lvlJc w:val="left"/>
+      <w:pPr>
+        <w:ind w:left="6480" w:hanging="360"/>
+      </w:pPr>
+      <w:rPr>
+        <w:rFonts w:ascii="Wingdings" w:hAnsi="Wingdings" w:hint="default"/>
+      </w:rPr>
+    </w:lvl>
+  </w:abstractNum>
+  <w:abstractNum w:abstractNumId="1" w15:restartNumberingAfterBreak="0">
+    <w:nsid w:val="2A0B10AC"/>
+    <w:multiLevelType w:val="hybridMultilevel"/>
+    <w:tmpl w:val="5DD2BBA4"/>
+    <w:lvl w:ilvl="0" w:tplc="08090001">
+      <w:start w:val="1"/>
+      <w:numFmt w:val="bullet"/>
+      <w:lvlText w:val=""/>
+      <w:lvlJc w:val="left"/>
+      <w:pPr>
+        <w:ind w:left="720" w:hanging="360"/>
+      </w:pPr>
+      <w:rPr>
+        <w:rFonts w:ascii="Symbol" w:hAnsi="Symbol" w:hint="default"/>
+      </w:rPr>
+    </w:lvl>
+    <w:lvl w:ilvl="1" w:tplc="08090003" w:tentative="1">
+      <w:start w:val="1"/>
+      <w:numFmt w:val="bullet"/>
+      <w:lvlText w:val="o"/>
+      <w:lvlJc w:val="left"/>
+      <w:pPr>
+        <w:ind w:left="1440" w:hanging="360"/>
+      </w:pPr>
+      <w:rPr>
+        <w:rFonts w:ascii="Courier New" w:hAnsi="Courier New" w:cs="Courier New" w:hint="default"/>
+      </w:rPr>
+    </w:lvl>
+    <w:lvl w:ilvl="2" w:tplc="08090005" w:tentative="1">
+      <w:start w:val="1"/>
+      <w:numFmt w:val="bullet"/>
+      <w:lvlText w:val=""/>
+      <w:lvlJc w:val="left"/>
+      <w:pPr>
+        <w:ind w:left="2160" w:hanging="360"/>
+      </w:pPr>
+      <w:rPr>
+        <w:rFonts w:ascii="Wingdings" w:hAnsi="Wingdings" w:hint="default"/>
+      </w:rPr>
+    </w:lvl>
+    <w:lvl w:ilvl="3" w:tplc="08090001" w:tentative="1">
+      <w:start w:val="1"/>
+      <w:numFmt w:val="bullet"/>
+      <w:lvlText w:val=""/>
+      <w:lvlJc w:val="left"/>
+      <w:pPr>
+        <w:ind w:left="2880" w:hanging="360"/>
+      </w:pPr>
+      <w:rPr>
+        <w:rFonts w:ascii="Symbol" w:hAnsi="Symbol" w:hint="default"/>
+      </w:rPr>
+    </w:lvl>
+    <w:lvl w:ilvl="4" w:tplc="08090003" w:tentative="1">
+      <w:start w:val="1"/>
+      <w:numFmt w:val="bullet"/>
+      <w:lvlText w:val="o"/>
+      <w:lvlJc w:val="left"/>
+      <w:pPr>
+        <w:ind w:left="3600" w:hanging="360"/>
+      </w:pPr>
+      <w:rPr>
+        <w:rFonts w:ascii="Courier New" w:hAnsi="Courier New" w:cs="Courier New" w:hint="default"/>
+      </w:rPr>
+    </w:lvl>
+    <w:lvl w:ilvl="5" w:tplc="08090005" w:tentative="1">
+      <w:start w:val="1"/>
+      <w:numFmt w:val="bullet"/>
+      <w:lvlText w:val=""/>
+      <w:lvlJc w:val="left"/>
+      <w:pPr>
+        <w:ind w:left="4320" w:hanging="360"/>
+      </w:pPr>
+      <w:rPr>
+        <w:rFonts w:ascii="Wingdings" w:hAnsi="Wingdings" w:hint="default"/>
+      </w:rPr>
+    </w:lvl>
+    <w:lvl w:ilvl="6" w:tplc="08090001" w:tentative="1">
+      <w:start w:val="1"/>
+      <w:numFmt w:val="bullet"/>
+      <w:lvlText w:val=""/>
+      <w:lvlJc w:val="left"/>
+      <w:pPr>
+        <w:ind w:left="5040" w:hanging="360"/>
+      </w:pPr>
+      <w:rPr>
+        <w:rFonts w:ascii="Symbol" w:hAnsi="Symbol" w:hint="default"/>
+      </w:rPr>
+    </w:lvl>
+    <w:lvl w:ilvl="7" w:tplc="08090003" w:tentative="1">
+      <w:start w:val="1"/>
+      <w:numFmt w:val="bullet"/>
+      <w:lvlText w:val="o"/>
+      <w:lvlJc w:val="left"/>
+      <w:pPr>
+        <w:ind w:left="5760" w:hanging="360"/>
+      </w:pPr>
+      <w:rPr>
+        <w:rFonts w:ascii="Courier New" w:hAnsi="Courier New" w:cs="Courier New" w:hint="default"/>
+      </w:rPr>
+    </w:lvl>
+    <w:lvl w:ilvl="8" w:tplc="08090005" w:tentative="1">
+      <w:start w:val="1"/>
+      <w:numFmt w:val="bullet"/>
+      <w:lvlText w:val=""/>
+      <w:lvlJc w:val="left"/>
+      <w:pPr>
+        <w:ind w:left="6480" w:hanging="360"/>
+      </w:pPr>
+      <w:rPr>
+        <w:rFonts w:ascii="Wingdings" w:hAnsi="Wingdings" w:hint="default"/>
+      </w:rPr>
+    </w:lvl>
+  </w:abstractNum>
+  <w:abstractNum w:abstractNumId="2" w15:restartNumberingAfterBreak="0">
+    <w:nsid w:val="46206DD1"/>
+    <w:multiLevelType w:val="hybridMultilevel"/>
+    <w:tmpl w:val="3488B8E8"/>
+    <w:lvl w:ilvl="0" w:tplc="08090001">
+      <w:start w:val="1"/>
+      <w:numFmt w:val="bullet"/>
+      <w:lvlText w:val=""/>
+      <w:lvlJc w:val="left"/>
+      <w:pPr>
+        <w:ind w:left="720" w:hanging="360"/>
+      </w:pPr>
+      <w:rPr>
+        <w:rFonts w:ascii="Symbol" w:hAnsi="Symbol" w:hint="default"/>
+      </w:rPr>
+    </w:lvl>
+    <w:lvl w:ilvl="1" w:tplc="08090003" w:tentative="1">
+      <w:start w:val="1"/>
+      <w:numFmt w:val="bullet"/>
+      <w:lvlText w:val="o"/>
+      <w:lvlJc w:val="left"/>
+      <w:pPr>
+        <w:ind w:left="1440" w:hanging="360"/>
+      </w:pPr>
+      <w:rPr>
+        <w:rFonts w:ascii="Courier New" w:hAnsi="Courier New" w:cs="Courier New" w:hint="default"/>
+      </w:rPr>
+    </w:lvl>
+    <w:lvl w:ilvl="2" w:tplc="08090005" w:tentative="1">
+      <w:start w:val="1"/>
+      <w:numFmt w:val="bullet"/>
+      <w:lvlText w:val=""/>
+      <w:lvlJc w:val="left"/>
+      <w:pPr>
+        <w:ind w:left="2160" w:hanging="360"/>
+      </w:pPr>
+      <w:rPr>
+        <w:rFonts w:ascii="Wingdings" w:hAnsi="Wingdings" w:hint="default"/>
+      </w:rPr>
+    </w:lvl>
+    <w:lvl w:ilvl="3" w:tplc="08090001" w:tentative="1">
+      <w:start w:val="1"/>
+      <w:numFmt w:val="bullet"/>
+      <w:lvlText w:val=""/>
+      <w:lvlJc w:val="left"/>
+      <w:pPr>
+        <w:ind w:left="2880" w:hanging="360"/>
+      </w:pPr>
+      <w:rPr>
+        <w:rFonts w:ascii="Symbol" w:hAnsi="Symbol" w:hint="default"/>
+      </w:rPr>
+    </w:lvl>
+    <w:lvl w:ilvl="4" w:tplc="08090003" w:tentative="1">
+      <w:start w:val="1"/>
+      <w:numFmt w:val="bullet"/>
+      <w:lvlText w:val="o"/>
+      <w:lvlJc w:val="left"/>
+      <w:pPr>
+        <w:ind w:left="3600" w:hanging="360"/>
+      </w:pPr>
+      <w:rPr>
+        <w:rFonts w:ascii="Courier New" w:hAnsi="Courier New" w:cs="Courier New" w:hint="default"/>
+      </w:rPr>
+    </w:lvl>
+    <w:lvl w:ilvl="5" w:tplc="08090005" w:tentative="1">
+      <w:start w:val="1"/>
+      <w:numFmt w:val="bullet"/>
+      <w:lvlText w:val=""/>
+      <w:lvlJc w:val="left"/>
+      <w:pPr>
+        <w:ind w:left="4320" w:hanging="360"/>
+      </w:pPr>
+      <w:rPr>
+        <w:rFonts w:ascii="Wingdings" w:hAnsi="Wingdings" w:hint="default"/>
+      </w:rPr>
+    </w:lvl>
+    <w:lvl w:ilvl="6" w:tplc="08090001" w:tentative="1">
+      <w:start w:val="1"/>
+      <w:numFmt w:val="bullet"/>
+      <w:lvlText w:val=""/>
+      <w:lvlJc w:val="left"/>
+      <w:pPr>
+        <w:ind w:left="5040" w:hanging="360"/>
+      </w:pPr>
+      <w:rPr>
+        <w:rFonts w:ascii="Symbol" w:hAnsi="Symbol" w:hint="default"/>
+      </w:rPr>
+    </w:lvl>
+    <w:lvl w:ilvl="7" w:tplc="08090003" w:tentative="1">
+      <w:start w:val="1"/>
+      <w:numFmt w:val="bullet"/>
+      <w:lvlText w:val="o"/>
+      <w:lvlJc w:val="left"/>
+      <w:pPr>
+        <w:ind w:left="5760" w:hanging="360"/>
+      </w:pPr>
+      <w:rPr>
+        <w:rFonts w:ascii="Courier New" w:hAnsi="Courier New" w:cs="Courier New" w:hint="default"/>
+      </w:rPr>
+    </w:lvl>
+    <w:lvl w:ilvl="8" w:tplc="08090005" w:tentative="1">
+      <w:start w:val="1"/>
+      <w:numFmt w:val="bullet"/>
+      <w:lvlText w:val=""/>
+      <w:lvlJc w:val="left"/>
+      <w:pPr>
+        <w:ind w:left="6480" w:hanging="360"/>
+      </w:pPr>
+      <w:rPr>
+        <w:rFonts w:ascii="Wingdings" w:hAnsi="Wingdings" w:hint="default"/>
+      </w:rPr>
+    </w:lvl>
+  </w:abstractNum>
+  <w:num w:numId="1">
+    <w:abstractNumId w:val="2"/>
+  </w:num>
+  <w:num w:numId="2">
+    <w:abstractNumId w:val="1"/>
+  </w:num>
+  <w:num w:numId="3">
+    <w:abstractNumId w:val="0"/>
+  </w:num>
+</w:numbering>
+</file>
+
 <file path=word/styles.xml><?xml version="1.0" encoding="utf-8"?>
-<w:styles xmlns:mc="http://schemas.openxmlformats.org/markup-compatibility/2006" xmlns:r="http://schemas.openxmlformats.org/officeDocument/2006/relationships" xmlns:w="http://schemas.openxmlformats.org/wordprocessingml/2006/main" xmlns:w14="http://schemas.microsoft.com/office/word/2010/wordml" xmlns:w15="http://schemas.microsoft.com/office/word/2012/wordml" xmlns:w16cid="http://schemas.microsoft.com/office/word/2016/wordml/cid" xmlns:w16se="http://schemas.microsoft.com/office/word/2015/wordml/symex" mc:Ignorable="w14 w15 w16se w16cid">
+<w:styles xmlns:mc="http://schemas.openxmlformats.org/markup-compatibility/2006" xmlns:r="http://schemas.openxmlformats.org/officeDocument/2006/relationships" xmlns:w="http://schemas.openxmlformats.org/wordprocessingml/2006/main" xmlns:w14="http://schemas.microsoft.com/office/word/2010/wordml" xmlns:w15="http://schemas.microsoft.com/office/word/2012/wordml" xmlns:w16se="http://schemas.microsoft.com/office/word/2015/wordml/symex" mc:Ignorable="w14 w15 w16se">
   <w:docDefaults>
     <w:rPrDefault>
       <w:rPr>
@@ -3333,7 +3850,7 @@
       </w:pPr>
     </w:pPrDefault>
   </w:docDefaults>
-  <w:latentStyles w:defLockedState="0" w:defUIPriority="99" w:defSemiHidden="0" w:defUnhideWhenUsed="0" w:defQFormat="0" w:count="375">
+  <w:latentStyles w:defLockedState="0" w:defUIPriority="99" w:defSemiHidden="0" w:defUnhideWhenUsed="0" w:defQFormat="0" w:count="371">
     <w:lsdException w:name="Normal" w:uiPriority="0" w:qFormat="1"/>
     <w:lsdException w:name="heading 1" w:uiPriority="9" w:qFormat="1"/>
     <w:lsdException w:name="heading 2" w:semiHidden="1" w:uiPriority="9" w:unhideWhenUsed="1" w:qFormat="1"/>
@@ -3705,10 +4222,6 @@
     <w:lsdException w:name="List Table 5 Dark Accent 6" w:uiPriority="50"/>
     <w:lsdException w:name="List Table 6 Colorful Accent 6" w:uiPriority="51"/>
     <w:lsdException w:name="List Table 7 Colorful Accent 6" w:uiPriority="52"/>
-    <w:lsdException w:name="Mention" w:semiHidden="1" w:unhideWhenUsed="1"/>
-    <w:lsdException w:name="Smart Hyperlink" w:semiHidden="1" w:unhideWhenUsed="1"/>
-    <w:lsdException w:name="Hashtag" w:semiHidden="1" w:unhideWhenUsed="1"/>
-    <w:lsdException w:name="Unresolved Mention" w:semiHidden="1" w:unhideWhenUsed="1"/>
   </w:latentStyles>
   <w:style w:type="paragraph" w:default="1" w:styleId="Normal">
     <w:name w:val="Normal"/>
@@ -4008,6 +4521,17 @@
       <w:color w:val="0563C1" w:themeColor="hyperlink"/>
       <w:u w:val="single"/>
     </w:rPr>
+  </w:style>
+  <w:style w:type="paragraph" w:styleId="ListParagraph">
+    <w:name w:val="List Paragraph"/>
+    <w:basedOn w:val="Normal"/>
+    <w:uiPriority w:val="34"/>
+    <w:qFormat/>
+    <w:rsid w:val="00AB0DC4"/>
+    <w:pPr>
+      <w:ind w:left="720"/>
+      <w:contextualSpacing/>
+    </w:pPr>
   </w:style>
 </w:styles>
 </file>
@@ -4312,7 +4836,7 @@
 </file>
 
 <file path=customXml/itemProps1.xml><?xml version="1.0" encoding="utf-8"?>
-<ds:datastoreItem xmlns:ds="http://schemas.openxmlformats.org/officeDocument/2006/customXml" ds:itemID="{B67A3321-4694-462F-ABF2-8A130307AA77}">
+<ds:datastoreItem xmlns:ds="http://schemas.openxmlformats.org/officeDocument/2006/customXml" ds:itemID="{048D1BAA-C20E-4B30-9008-F1958C47D6C6}">
   <ds:schemaRefs>
     <ds:schemaRef ds:uri="http://schemas.openxmlformats.org/officeDocument/2006/bibliography"/>
   </ds:schemaRefs>

</xml_diff>

<commit_message>
Wrote up costing section
Signed-off-by: andrew.alford <w16006135@northumbria.ac.uk>
</commit_message>
<xml_diff>
--- a/Documentation/terms_of_reference/tor_doc.docx
+++ b/Documentation/terms_of_reference/tor_doc.docx
@@ -1,6 +1,6 @@
 
 <file path=word/document.xml><?xml version="1.0" encoding="utf-8"?>
-<w:document xmlns:wpc="http://schemas.microsoft.com/office/word/2010/wordprocessingCanvas" xmlns:cx="http://schemas.microsoft.com/office/drawing/2014/chartex" xmlns:cx1="http://schemas.microsoft.com/office/drawing/2015/9/8/chartex" xmlns:cx2="http://schemas.microsoft.com/office/drawing/2015/10/21/chartex" xmlns:cx3="http://schemas.microsoft.com/office/drawing/2016/5/9/chartex" xmlns:cx4="http://schemas.microsoft.com/office/drawing/2016/5/10/chartex" xmlns:cx5="http://schemas.microsoft.com/office/drawing/2016/5/11/chartex" xmlns:cx6="http://schemas.microsoft.com/office/drawing/2016/5/12/chartex" xmlns:cx7="http://schemas.microsoft.com/office/drawing/2016/5/13/chartex" xmlns:cx8="http://schemas.microsoft.com/office/drawing/2016/5/14/chartex" xmlns:mc="http://schemas.openxmlformats.org/markup-compatibility/2006" xmlns:aink="http://schemas.microsoft.com/office/drawing/2016/ink" xmlns:am3d="http://schemas.microsoft.com/office/drawing/2017/model3d" xmlns:o="urn:schemas-microsoft-com:office:office" xmlns:r="http://schemas.openxmlformats.org/officeDocument/2006/relationships" xmlns:m="http://schemas.openxmlformats.org/officeDocument/2006/math" xmlns:v="urn:schemas-microsoft-com:vml" xmlns:wp14="http://schemas.microsoft.com/office/word/2010/wordprocessingDrawing" xmlns:wp="http://schemas.openxmlformats.org/drawingml/2006/wordprocessingDrawing" xmlns:w10="urn:schemas-microsoft-com:office:word" xmlns:w="http://schemas.openxmlformats.org/wordprocessingml/2006/main" xmlns:w14="http://schemas.microsoft.com/office/word/2010/wordml" xmlns:w15="http://schemas.microsoft.com/office/word/2012/wordml" xmlns:w16cid="http://schemas.microsoft.com/office/word/2016/wordml/cid" xmlns:w16se="http://schemas.microsoft.com/office/word/2015/wordml/symex" xmlns:wpg="http://schemas.microsoft.com/office/word/2010/wordprocessingGroup" xmlns:wpi="http://schemas.microsoft.com/office/word/2010/wordprocessingInk" xmlns:wne="http://schemas.microsoft.com/office/word/2006/wordml" xmlns:wps="http://schemas.microsoft.com/office/word/2010/wordprocessingShape" mc:Ignorable="w14 w15 w16se w16cid wp14">
+<w:document xmlns:wpc="http://schemas.microsoft.com/office/word/2010/wordprocessingCanvas" xmlns:cx="http://schemas.microsoft.com/office/drawing/2014/chartex" xmlns:cx1="http://schemas.microsoft.com/office/drawing/2015/9/8/chartex" xmlns:mc="http://schemas.openxmlformats.org/markup-compatibility/2006" xmlns:o="urn:schemas-microsoft-com:office:office" xmlns:r="http://schemas.openxmlformats.org/officeDocument/2006/relationships" xmlns:m="http://schemas.openxmlformats.org/officeDocument/2006/math" xmlns:v="urn:schemas-microsoft-com:vml" xmlns:wp14="http://schemas.microsoft.com/office/word/2010/wordprocessingDrawing" xmlns:wp="http://schemas.openxmlformats.org/drawingml/2006/wordprocessingDrawing" xmlns:w10="urn:schemas-microsoft-com:office:word" xmlns:w="http://schemas.openxmlformats.org/wordprocessingml/2006/main" xmlns:w14="http://schemas.microsoft.com/office/word/2010/wordml" xmlns:w15="http://schemas.microsoft.com/office/word/2012/wordml" xmlns:w16se="http://schemas.microsoft.com/office/word/2015/wordml/symex" xmlns:wpg="http://schemas.microsoft.com/office/word/2010/wordprocessingGroup" xmlns:wpi="http://schemas.microsoft.com/office/word/2010/wordprocessingInk" xmlns:wne="http://schemas.microsoft.com/office/word/2006/wordml" xmlns:wps="http://schemas.microsoft.com/office/word/2010/wordprocessingShape" mc:Ignorable="w14 w15 w16se wp14">
   <w:body>
     <w:p>
       <w:pPr>
@@ -80,7 +80,7 @@
             </w:rPr>
             <w:fldChar w:fldCharType="separate"/>
           </w:r>
-          <w:hyperlink w:anchor="_Toc442632" w:history="1">
+          <w:hyperlink w:anchor="_Toc948779" w:history="1">
             <w:r>
               <w:rPr>
                 <w:rStyle w:val="Hyperlink"/>
@@ -107,7 +107,7 @@
                 <w:noProof/>
                 <w:webHidden/>
               </w:rPr>
-              <w:instrText xml:space="preserve"> PAGEREF _Toc442632 \h </w:instrText>
+              <w:instrText xml:space="preserve"> PAGEREF _Toc948779 \h </w:instrText>
             </w:r>
             <w:r>
               <w:rPr>
@@ -150,7 +150,7 @@
               <w:lang w:eastAsia="en-GB"/>
             </w:rPr>
           </w:pPr>
-          <w:hyperlink w:anchor="_Toc442633" w:history="1">
+          <w:hyperlink w:anchor="_Toc948780" w:history="1">
             <w:r>
               <w:rPr>
                 <w:rStyle w:val="Hyperlink"/>
@@ -177,7 +177,7 @@
                 <w:noProof/>
                 <w:webHidden/>
               </w:rPr>
-              <w:instrText xml:space="preserve"> PAGEREF _Toc442633 \h </w:instrText>
+              <w:instrText xml:space="preserve"> PAGEREF _Toc948780 \h </w:instrText>
             </w:r>
             <w:r>
               <w:rPr>
@@ -220,7 +220,7 @@
               <w:lang w:eastAsia="en-GB"/>
             </w:rPr>
           </w:pPr>
-          <w:hyperlink w:anchor="_Toc442634" w:history="1">
+          <w:hyperlink w:anchor="_Toc948781" w:history="1">
             <w:r>
               <w:rPr>
                 <w:rStyle w:val="Hyperlink"/>
@@ -247,7 +247,7 @@
                 <w:noProof/>
                 <w:webHidden/>
               </w:rPr>
-              <w:instrText xml:space="preserve"> PAGEREF _Toc442634 \h </w:instrText>
+              <w:instrText xml:space="preserve"> PAGEREF _Toc948781 \h </w:instrText>
             </w:r>
             <w:r>
               <w:rPr>
@@ -290,7 +290,7 @@
               <w:lang w:eastAsia="en-GB"/>
             </w:rPr>
           </w:pPr>
-          <w:hyperlink w:anchor="_Toc442635" w:history="1">
+          <w:hyperlink w:anchor="_Toc948782" w:history="1">
             <w:r>
               <w:rPr>
                 <w:rStyle w:val="Hyperlink"/>
@@ -317,7 +317,147 @@
                 <w:noProof/>
                 <w:webHidden/>
               </w:rPr>
-              <w:instrText xml:space="preserve"> PAGEREF _Toc442635 \h </w:instrText>
+              <w:instrText xml:space="preserve"> PAGEREF _Toc948782 \h </w:instrText>
+            </w:r>
+            <w:r>
+              <w:rPr>
+                <w:noProof/>
+                <w:webHidden/>
+              </w:rPr>
+            </w:r>
+            <w:r>
+              <w:rPr>
+                <w:noProof/>
+                <w:webHidden/>
+              </w:rPr>
+              <w:fldChar w:fldCharType="separate"/>
+            </w:r>
+            <w:r>
+              <w:rPr>
+                <w:noProof/>
+                <w:webHidden/>
+              </w:rPr>
+              <w:t>2</w:t>
+            </w:r>
+            <w:r>
+              <w:rPr>
+                <w:noProof/>
+                <w:webHidden/>
+              </w:rPr>
+              <w:fldChar w:fldCharType="end"/>
+            </w:r>
+          </w:hyperlink>
+        </w:p>
+        <w:p>
+          <w:pPr>
+            <w:pStyle w:val="TOC3"/>
+            <w:tabs>
+              <w:tab w:val="right" w:leader="dot" w:pos="9016"/>
+            </w:tabs>
+            <w:rPr>
+              <w:rFonts w:eastAsiaTheme="minorEastAsia"/>
+              <w:noProof/>
+              <w:lang w:eastAsia="en-GB"/>
+            </w:rPr>
+          </w:pPr>
+          <w:hyperlink w:anchor="_Toc948783" w:history="1">
+            <w:r>
+              <w:rPr>
+                <w:rStyle w:val="Hyperlink"/>
+                <w:noProof/>
+              </w:rPr>
+              <w:t>Gameplay Programming</w:t>
+            </w:r>
+            <w:r>
+              <w:rPr>
+                <w:noProof/>
+                <w:webHidden/>
+              </w:rPr>
+              <w:tab/>
+            </w:r>
+            <w:r>
+              <w:rPr>
+                <w:noProof/>
+                <w:webHidden/>
+              </w:rPr>
+              <w:fldChar w:fldCharType="begin"/>
+            </w:r>
+            <w:r>
+              <w:rPr>
+                <w:noProof/>
+                <w:webHidden/>
+              </w:rPr>
+              <w:instrText xml:space="preserve"> PAGEREF _Toc948783 \h </w:instrText>
+            </w:r>
+            <w:r>
+              <w:rPr>
+                <w:noProof/>
+                <w:webHidden/>
+              </w:rPr>
+            </w:r>
+            <w:r>
+              <w:rPr>
+                <w:noProof/>
+                <w:webHidden/>
+              </w:rPr>
+              <w:fldChar w:fldCharType="separate"/>
+            </w:r>
+            <w:r>
+              <w:rPr>
+                <w:noProof/>
+                <w:webHidden/>
+              </w:rPr>
+              <w:t>2</w:t>
+            </w:r>
+            <w:r>
+              <w:rPr>
+                <w:noProof/>
+                <w:webHidden/>
+              </w:rPr>
+              <w:fldChar w:fldCharType="end"/>
+            </w:r>
+          </w:hyperlink>
+        </w:p>
+        <w:p>
+          <w:pPr>
+            <w:pStyle w:val="TOC3"/>
+            <w:tabs>
+              <w:tab w:val="right" w:leader="dot" w:pos="9016"/>
+            </w:tabs>
+            <w:rPr>
+              <w:rFonts w:eastAsiaTheme="minorEastAsia"/>
+              <w:noProof/>
+              <w:lang w:eastAsia="en-GB"/>
+            </w:rPr>
+          </w:pPr>
+          <w:hyperlink w:anchor="_Toc948784" w:history="1">
+            <w:r>
+              <w:rPr>
+                <w:rStyle w:val="Hyperlink"/>
+                <w:noProof/>
+              </w:rPr>
+              <w:t>Weapons &amp; Pick-ups</w:t>
+            </w:r>
+            <w:r>
+              <w:rPr>
+                <w:noProof/>
+                <w:webHidden/>
+              </w:rPr>
+              <w:tab/>
+            </w:r>
+            <w:r>
+              <w:rPr>
+                <w:noProof/>
+                <w:webHidden/>
+              </w:rPr>
+              <w:fldChar w:fldCharType="begin"/>
+            </w:r>
+            <w:r>
+              <w:rPr>
+                <w:noProof/>
+                <w:webHidden/>
+              </w:rPr>
+              <w:instrText xml:space="preserve"> PAGEREF _Toc948784 \h </w:instrText>
             </w:r>
             <w:r>
               <w:rPr>
@@ -360,7 +500,7 @@
               <w:lang w:eastAsia="en-GB"/>
             </w:rPr>
           </w:pPr>
-          <w:hyperlink w:anchor="_Toc442636" w:history="1">
+          <w:hyperlink w:anchor="_Toc948785" w:history="1">
             <w:r>
               <w:rPr>
                 <w:rStyle w:val="Hyperlink"/>
@@ -387,7 +527,7 @@
                 <w:noProof/>
                 <w:webHidden/>
               </w:rPr>
-              <w:instrText xml:space="preserve"> PAGEREF _Toc442636 \h </w:instrText>
+              <w:instrText xml:space="preserve"> PAGEREF _Toc948785 \h </w:instrText>
             </w:r>
             <w:r>
               <w:rPr>
@@ -430,7 +570,7 @@
               <w:lang w:eastAsia="en-GB"/>
             </w:rPr>
           </w:pPr>
-          <w:hyperlink w:anchor="_Toc442637" w:history="1">
+          <w:hyperlink w:anchor="_Toc948786" w:history="1">
             <w:r>
               <w:rPr>
                 <w:rStyle w:val="Hyperlink"/>
@@ -457,7 +597,7 @@
                 <w:noProof/>
                 <w:webHidden/>
               </w:rPr>
-              <w:instrText xml:space="preserve"> PAGEREF _Toc442637 \h </w:instrText>
+              <w:instrText xml:space="preserve"> PAGEREF _Toc948786 \h </w:instrText>
             </w:r>
             <w:r>
               <w:rPr>
@@ -500,7 +640,7 @@
               <w:lang w:eastAsia="en-GB"/>
             </w:rPr>
           </w:pPr>
-          <w:hyperlink w:anchor="_Toc442638" w:history="1">
+          <w:hyperlink w:anchor="_Toc948787" w:history="1">
             <w:r>
               <w:rPr>
                 <w:rStyle w:val="Hyperlink"/>
@@ -527,7 +667,7 @@
                 <w:noProof/>
                 <w:webHidden/>
               </w:rPr>
-              <w:instrText xml:space="preserve"> PAGEREF _Toc442638 \h </w:instrText>
+              <w:instrText xml:space="preserve"> PAGEREF _Toc948787 \h </w:instrText>
             </w:r>
             <w:r>
               <w:rPr>
@@ -570,7 +710,7 @@
               <w:lang w:eastAsia="en-GB"/>
             </w:rPr>
           </w:pPr>
-          <w:hyperlink w:anchor="_Toc442639" w:history="1">
+          <w:hyperlink w:anchor="_Toc948788" w:history="1">
             <w:r>
               <w:rPr>
                 <w:rStyle w:val="Hyperlink"/>
@@ -597,7 +737,7 @@
                 <w:noProof/>
                 <w:webHidden/>
               </w:rPr>
-              <w:instrText xml:space="preserve"> PAGEREF _Toc442639 \h </w:instrText>
+              <w:instrText xml:space="preserve"> PAGEREF _Toc948788 \h </w:instrText>
             </w:r>
             <w:r>
               <w:rPr>
@@ -640,7 +780,7 @@
               <w:lang w:eastAsia="en-GB"/>
             </w:rPr>
           </w:pPr>
-          <w:hyperlink w:anchor="_Toc442640" w:history="1">
+          <w:hyperlink w:anchor="_Toc948789" w:history="1">
             <w:r>
               <w:rPr>
                 <w:rStyle w:val="Hyperlink"/>
@@ -667,7 +807,7 @@
                 <w:noProof/>
                 <w:webHidden/>
               </w:rPr>
-              <w:instrText xml:space="preserve"> PAGEREF _Toc442640 \h </w:instrText>
+              <w:instrText xml:space="preserve"> PAGEREF _Toc948789 \h </w:instrText>
             </w:r>
             <w:r>
               <w:rPr>
@@ -710,7 +850,7 @@
               <w:lang w:eastAsia="en-GB"/>
             </w:rPr>
           </w:pPr>
-          <w:hyperlink w:anchor="_Toc442641" w:history="1">
+          <w:hyperlink w:anchor="_Toc948790" w:history="1">
             <w:r>
               <w:rPr>
                 <w:rStyle w:val="Hyperlink"/>
@@ -737,7 +877,7 @@
                 <w:noProof/>
                 <w:webHidden/>
               </w:rPr>
-              <w:instrText xml:space="preserve"> PAGEREF _Toc442641 \h </w:instrText>
+              <w:instrText xml:space="preserve"> PAGEREF _Toc948790 \h </w:instrText>
             </w:r>
             <w:r>
               <w:rPr>
@@ -780,7 +920,7 @@
               <w:lang w:eastAsia="en-GB"/>
             </w:rPr>
           </w:pPr>
-          <w:hyperlink w:anchor="_Toc442642" w:history="1">
+          <w:hyperlink w:anchor="_Toc948791" w:history="1">
             <w:r>
               <w:rPr>
                 <w:rStyle w:val="Hyperlink"/>
@@ -807,7 +947,7 @@
                 <w:noProof/>
                 <w:webHidden/>
               </w:rPr>
-              <w:instrText xml:space="preserve"> PAGEREF _Toc442642 \h </w:instrText>
+              <w:instrText xml:space="preserve"> PAGEREF _Toc948791 \h </w:instrText>
             </w:r>
             <w:r>
               <w:rPr>
@@ -850,7 +990,7 @@
               <w:lang w:eastAsia="en-GB"/>
             </w:rPr>
           </w:pPr>
-          <w:hyperlink w:anchor="_Toc442643" w:history="1">
+          <w:hyperlink w:anchor="_Toc948792" w:history="1">
             <w:r>
               <w:rPr>
                 <w:rStyle w:val="Hyperlink"/>
@@ -877,7 +1017,7 @@
                 <w:noProof/>
                 <w:webHidden/>
               </w:rPr>
-              <w:instrText xml:space="preserve"> PAGEREF _Toc442643 \h </w:instrText>
+              <w:instrText xml:space="preserve"> PAGEREF _Toc948792 \h </w:instrText>
             </w:r>
             <w:r>
               <w:rPr>
@@ -920,7 +1060,7 @@
               <w:lang w:eastAsia="en-GB"/>
             </w:rPr>
           </w:pPr>
-          <w:hyperlink w:anchor="_Toc442644" w:history="1">
+          <w:hyperlink w:anchor="_Toc948793" w:history="1">
             <w:r>
               <w:rPr>
                 <w:rStyle w:val="Hyperlink"/>
@@ -947,7 +1087,7 @@
                 <w:noProof/>
                 <w:webHidden/>
               </w:rPr>
-              <w:instrText xml:space="preserve"> PAGEREF _Toc442644 \h </w:instrText>
+              <w:instrText xml:space="preserve"> PAGEREF _Toc948793 \h </w:instrText>
             </w:r>
             <w:r>
               <w:rPr>
@@ -990,7 +1130,7 @@
               <w:lang w:eastAsia="en-GB"/>
             </w:rPr>
           </w:pPr>
-          <w:hyperlink w:anchor="_Toc442645" w:history="1">
+          <w:hyperlink w:anchor="_Toc948794" w:history="1">
             <w:r>
               <w:rPr>
                 <w:rStyle w:val="Hyperlink"/>
@@ -1017,7 +1157,7 @@
                 <w:noProof/>
                 <w:webHidden/>
               </w:rPr>
-              <w:instrText xml:space="preserve"> PAGEREF _Toc442645 \h </w:instrText>
+              <w:instrText xml:space="preserve"> PAGEREF _Toc948794 \h </w:instrText>
             </w:r>
             <w:r>
               <w:rPr>
@@ -1060,7 +1200,7 @@
               <w:lang w:eastAsia="en-GB"/>
             </w:rPr>
           </w:pPr>
-          <w:hyperlink w:anchor="_Toc442646" w:history="1">
+          <w:hyperlink w:anchor="_Toc948795" w:history="1">
             <w:r>
               <w:rPr>
                 <w:rStyle w:val="Hyperlink"/>
@@ -1087,7 +1227,7 @@
                 <w:noProof/>
                 <w:webHidden/>
               </w:rPr>
-              <w:instrText xml:space="preserve"> PAGEREF _Toc442646 \h </w:instrText>
+              <w:instrText xml:space="preserve"> PAGEREF _Toc948795 \h </w:instrText>
             </w:r>
             <w:r>
               <w:rPr>
@@ -1130,7 +1270,7 @@
               <w:lang w:eastAsia="en-GB"/>
             </w:rPr>
           </w:pPr>
-          <w:hyperlink w:anchor="_Toc442647" w:history="1">
+          <w:hyperlink w:anchor="_Toc948796" w:history="1">
             <w:r>
               <w:rPr>
                 <w:rStyle w:val="Hyperlink"/>
@@ -1157,7 +1297,7 @@
                 <w:noProof/>
                 <w:webHidden/>
               </w:rPr>
-              <w:instrText xml:space="preserve"> PAGEREF _Toc442647 \h </w:instrText>
+              <w:instrText xml:space="preserve"> PAGEREF _Toc948796 \h </w:instrText>
             </w:r>
             <w:r>
               <w:rPr>
@@ -1200,7 +1340,7 @@
               <w:lang w:eastAsia="en-GB"/>
             </w:rPr>
           </w:pPr>
-          <w:hyperlink w:anchor="_Toc442648" w:history="1">
+          <w:hyperlink w:anchor="_Toc948797" w:history="1">
             <w:r>
               <w:rPr>
                 <w:rStyle w:val="Hyperlink"/>
@@ -1227,7 +1367,7 @@
                 <w:noProof/>
                 <w:webHidden/>
               </w:rPr>
-              <w:instrText xml:space="preserve"> PAGEREF _Toc442648 \h </w:instrText>
+              <w:instrText xml:space="preserve"> PAGEREF _Toc948797 \h </w:instrText>
             </w:r>
             <w:r>
               <w:rPr>
@@ -1270,7 +1410,7 @@
               <w:lang w:eastAsia="en-GB"/>
             </w:rPr>
           </w:pPr>
-          <w:hyperlink w:anchor="_Toc442649" w:history="1">
+          <w:hyperlink w:anchor="_Toc948798" w:history="1">
             <w:r>
               <w:rPr>
                 <w:rStyle w:val="Hyperlink"/>
@@ -1297,7 +1437,7 @@
                 <w:noProof/>
                 <w:webHidden/>
               </w:rPr>
-              <w:instrText xml:space="preserve"> PAGEREF _Toc442649 \h </w:instrText>
+              <w:instrText xml:space="preserve"> PAGEREF _Toc948798 \h </w:instrText>
             </w:r>
             <w:r>
               <w:rPr>
@@ -1340,7 +1480,7 @@
               <w:lang w:eastAsia="en-GB"/>
             </w:rPr>
           </w:pPr>
-          <w:hyperlink w:anchor="_Toc442650" w:history="1">
+          <w:hyperlink w:anchor="_Toc948799" w:history="1">
             <w:r>
               <w:rPr>
                 <w:rStyle w:val="Hyperlink"/>
@@ -1367,7 +1507,7 @@
                 <w:noProof/>
                 <w:webHidden/>
               </w:rPr>
-              <w:instrText xml:space="preserve"> PAGEREF _Toc442650 \h </w:instrText>
+              <w:instrText xml:space="preserve"> PAGEREF _Toc948799 \h </w:instrText>
             </w:r>
             <w:r>
               <w:rPr>
@@ -1410,7 +1550,7 @@
               <w:lang w:eastAsia="en-GB"/>
             </w:rPr>
           </w:pPr>
-          <w:hyperlink w:anchor="_Toc442651" w:history="1">
+          <w:hyperlink w:anchor="_Toc948800" w:history="1">
             <w:r>
               <w:rPr>
                 <w:rStyle w:val="Hyperlink"/>
@@ -1437,7 +1577,7 @@
                 <w:noProof/>
                 <w:webHidden/>
               </w:rPr>
-              <w:instrText xml:space="preserve"> PAGEREF _Toc442651 \h </w:instrText>
+              <w:instrText xml:space="preserve"> PAGEREF _Toc948800 \h </w:instrText>
             </w:r>
             <w:r>
               <w:rPr>
@@ -1480,7 +1620,7 @@
               <w:lang w:eastAsia="en-GB"/>
             </w:rPr>
           </w:pPr>
-          <w:hyperlink w:anchor="_Toc442652" w:history="1">
+          <w:hyperlink w:anchor="_Toc948801" w:history="1">
             <w:r>
               <w:rPr>
                 <w:rStyle w:val="Hyperlink"/>
@@ -1507,7 +1647,7 @@
                 <w:noProof/>
                 <w:webHidden/>
               </w:rPr>
-              <w:instrText xml:space="preserve"> PAGEREF _Toc442652 \h </w:instrText>
+              <w:instrText xml:space="preserve"> PAGEREF _Toc948801 \h </w:instrText>
             </w:r>
             <w:r>
               <w:rPr>
@@ -1550,7 +1690,7 @@
               <w:lang w:eastAsia="en-GB"/>
             </w:rPr>
           </w:pPr>
-          <w:hyperlink w:anchor="_Toc442653" w:history="1">
+          <w:hyperlink w:anchor="_Toc948802" w:history="1">
             <w:r>
               <w:rPr>
                 <w:rStyle w:val="Hyperlink"/>
@@ -1577,7 +1717,7 @@
                 <w:noProof/>
                 <w:webHidden/>
               </w:rPr>
-              <w:instrText xml:space="preserve"> PAGEREF _Toc442653 \h </w:instrText>
+              <w:instrText xml:space="preserve"> PAGEREF _Toc948802 \h </w:instrText>
             </w:r>
             <w:r>
               <w:rPr>
@@ -1620,7 +1760,7 @@
               <w:lang w:eastAsia="en-GB"/>
             </w:rPr>
           </w:pPr>
-          <w:hyperlink w:anchor="_Toc442654" w:history="1">
+          <w:hyperlink w:anchor="_Toc948803" w:history="1">
             <w:r>
               <w:rPr>
                 <w:rStyle w:val="Hyperlink"/>
@@ -1647,7 +1787,7 @@
                 <w:noProof/>
                 <w:webHidden/>
               </w:rPr>
-              <w:instrText xml:space="preserve"> PAGEREF _Toc442654 \h </w:instrText>
+              <w:instrText xml:space="preserve"> PAGEREF _Toc948803 \h </w:instrText>
             </w:r>
             <w:r>
               <w:rPr>
@@ -1690,7 +1830,7 @@
               <w:lang w:eastAsia="en-GB"/>
             </w:rPr>
           </w:pPr>
-          <w:hyperlink w:anchor="_Toc442655" w:history="1">
+          <w:hyperlink w:anchor="_Toc948804" w:history="1">
             <w:r>
               <w:rPr>
                 <w:rStyle w:val="Hyperlink"/>
@@ -1717,7 +1857,7 @@
                 <w:noProof/>
                 <w:webHidden/>
               </w:rPr>
-              <w:instrText xml:space="preserve"> PAGEREF _Toc442655 \h </w:instrText>
+              <w:instrText xml:space="preserve"> PAGEREF _Toc948804 \h </w:instrText>
             </w:r>
             <w:r>
               <w:rPr>
@@ -1760,7 +1900,7 @@
               <w:lang w:eastAsia="en-GB"/>
             </w:rPr>
           </w:pPr>
-          <w:hyperlink w:anchor="_Toc442656" w:history="1">
+          <w:hyperlink w:anchor="_Toc948805" w:history="1">
             <w:r>
               <w:rPr>
                 <w:rStyle w:val="Hyperlink"/>
@@ -1787,7 +1927,7 @@
                 <w:noProof/>
                 <w:webHidden/>
               </w:rPr>
-              <w:instrText xml:space="preserve"> PAGEREF _Toc442656 \h </w:instrText>
+              <w:instrText xml:space="preserve"> PAGEREF _Toc948805 \h </w:instrText>
             </w:r>
             <w:r>
               <w:rPr>
@@ -1830,7 +1970,7 @@
               <w:lang w:eastAsia="en-GB"/>
             </w:rPr>
           </w:pPr>
-          <w:hyperlink w:anchor="_Toc442657" w:history="1">
+          <w:hyperlink w:anchor="_Toc948806" w:history="1">
             <w:r>
               <w:rPr>
                 <w:rStyle w:val="Hyperlink"/>
@@ -1857,7 +1997,7 @@
                 <w:noProof/>
                 <w:webHidden/>
               </w:rPr>
-              <w:instrText xml:space="preserve"> PAGEREF _Toc442657 \h </w:instrText>
+              <w:instrText xml:space="preserve"> PAGEREF _Toc948806 \h </w:instrText>
             </w:r>
             <w:r>
               <w:rPr>
@@ -1900,7 +2040,7 @@
               <w:lang w:eastAsia="en-GB"/>
             </w:rPr>
           </w:pPr>
-          <w:hyperlink w:anchor="_Toc442658" w:history="1">
+          <w:hyperlink w:anchor="_Toc948807" w:history="1">
             <w:r>
               <w:rPr>
                 <w:rStyle w:val="Hyperlink"/>
@@ -1927,7 +2067,7 @@
                 <w:noProof/>
                 <w:webHidden/>
               </w:rPr>
-              <w:instrText xml:space="preserve"> PAGEREF _Toc442658 \h </w:instrText>
+              <w:instrText xml:space="preserve"> PAGEREF _Toc948807 \h </w:instrText>
             </w:r>
             <w:r>
               <w:rPr>
@@ -1970,7 +2110,7 @@
               <w:lang w:eastAsia="en-GB"/>
             </w:rPr>
           </w:pPr>
-          <w:hyperlink w:anchor="_Toc442659" w:history="1">
+          <w:hyperlink w:anchor="_Toc948808" w:history="1">
             <w:r>
               <w:rPr>
                 <w:rStyle w:val="Hyperlink"/>
@@ -1997,7 +2137,7 @@
                 <w:noProof/>
                 <w:webHidden/>
               </w:rPr>
-              <w:instrText xml:space="preserve"> PAGEREF _Toc442659 \h </w:instrText>
+              <w:instrText xml:space="preserve"> PAGEREF _Toc948808 \h </w:instrText>
             </w:r>
             <w:r>
               <w:rPr>
@@ -2040,7 +2180,7 @@
               <w:lang w:eastAsia="en-GB"/>
             </w:rPr>
           </w:pPr>
-          <w:hyperlink w:anchor="_Toc442660" w:history="1">
+          <w:hyperlink w:anchor="_Toc948809" w:history="1">
             <w:r>
               <w:rPr>
                 <w:rStyle w:val="Hyperlink"/>
@@ -2067,7 +2207,7 @@
                 <w:noProof/>
                 <w:webHidden/>
               </w:rPr>
-              <w:instrText xml:space="preserve"> PAGEREF _Toc442660 \h </w:instrText>
+              <w:instrText xml:space="preserve"> PAGEREF _Toc948809 \h </w:instrText>
             </w:r>
             <w:r>
               <w:rPr>
@@ -2110,7 +2250,7 @@
               <w:lang w:eastAsia="en-GB"/>
             </w:rPr>
           </w:pPr>
-          <w:hyperlink w:anchor="_Toc442661" w:history="1">
+          <w:hyperlink w:anchor="_Toc948810" w:history="1">
             <w:r>
               <w:rPr>
                 <w:rStyle w:val="Hyperlink"/>
@@ -2137,7 +2277,7 @@
                 <w:noProof/>
                 <w:webHidden/>
               </w:rPr>
-              <w:instrText xml:space="preserve"> PAGEREF _Toc442661 \h </w:instrText>
+              <w:instrText xml:space="preserve"> PAGEREF _Toc948810 \h </w:instrText>
             </w:r>
             <w:r>
               <w:rPr>
@@ -2180,7 +2320,7 @@
               <w:lang w:eastAsia="en-GB"/>
             </w:rPr>
           </w:pPr>
-          <w:hyperlink w:anchor="_Toc442662" w:history="1">
+          <w:hyperlink w:anchor="_Toc948811" w:history="1">
             <w:r>
               <w:rPr>
                 <w:rStyle w:val="Hyperlink"/>
@@ -2207,7 +2347,7 @@
                 <w:noProof/>
                 <w:webHidden/>
               </w:rPr>
-              <w:instrText xml:space="preserve"> PAGEREF _Toc442662 \h </w:instrText>
+              <w:instrText xml:space="preserve"> PAGEREF _Toc948811 \h </w:instrText>
             </w:r>
             <w:r>
               <w:rPr>
@@ -2250,7 +2390,7 @@
               <w:lang w:eastAsia="en-GB"/>
             </w:rPr>
           </w:pPr>
-          <w:hyperlink w:anchor="_Toc442663" w:history="1">
+          <w:hyperlink w:anchor="_Toc948812" w:history="1">
             <w:r>
               <w:rPr>
                 <w:rStyle w:val="Hyperlink"/>
@@ -2277,7 +2417,7 @@
                 <w:noProof/>
                 <w:webHidden/>
               </w:rPr>
-              <w:instrText xml:space="preserve"> PAGEREF _Toc442663 \h </w:instrText>
+              <w:instrText xml:space="preserve"> PAGEREF _Toc948812 \h </w:instrText>
             </w:r>
             <w:r>
               <w:rPr>
@@ -2320,7 +2460,7 @@
               <w:lang w:eastAsia="en-GB"/>
             </w:rPr>
           </w:pPr>
-          <w:hyperlink w:anchor="_Toc442664" w:history="1">
+          <w:hyperlink w:anchor="_Toc948813" w:history="1">
             <w:r>
               <w:rPr>
                 <w:rStyle w:val="Hyperlink"/>
@@ -2347,7 +2487,7 @@
                 <w:noProof/>
                 <w:webHidden/>
               </w:rPr>
-              <w:instrText xml:space="preserve"> PAGEREF _Toc442664 \h </w:instrText>
+              <w:instrText xml:space="preserve"> PAGEREF _Toc948813 \h </w:instrText>
             </w:r>
             <w:r>
               <w:rPr>
@@ -2390,7 +2530,7 @@
               <w:lang w:eastAsia="en-GB"/>
             </w:rPr>
           </w:pPr>
-          <w:hyperlink w:anchor="_Toc442665" w:history="1">
+          <w:hyperlink w:anchor="_Toc948814" w:history="1">
             <w:r>
               <w:rPr>
                 <w:rStyle w:val="Hyperlink"/>
@@ -2417,7 +2557,7 @@
                 <w:noProof/>
                 <w:webHidden/>
               </w:rPr>
-              <w:instrText xml:space="preserve"> PAGEREF _Toc442665 \h </w:instrText>
+              <w:instrText xml:space="preserve"> PAGEREF _Toc948814 \h </w:instrText>
             </w:r>
             <w:r>
               <w:rPr>
@@ -2460,7 +2600,7 @@
               <w:lang w:eastAsia="en-GB"/>
             </w:rPr>
           </w:pPr>
-          <w:hyperlink w:anchor="_Toc442666" w:history="1">
+          <w:hyperlink w:anchor="_Toc948815" w:history="1">
             <w:r>
               <w:rPr>
                 <w:rStyle w:val="Hyperlink"/>
@@ -2487,7 +2627,7 @@
                 <w:noProof/>
                 <w:webHidden/>
               </w:rPr>
-              <w:instrText xml:space="preserve"> PAGEREF _Toc442666 \h </w:instrText>
+              <w:instrText xml:space="preserve"> PAGEREF _Toc948815 \h </w:instrText>
             </w:r>
             <w:r>
               <w:rPr>
@@ -2530,7 +2670,7 @@
               <w:lang w:eastAsia="en-GB"/>
             </w:rPr>
           </w:pPr>
-          <w:hyperlink w:anchor="_Toc442667" w:history="1">
+          <w:hyperlink w:anchor="_Toc948816" w:history="1">
             <w:r>
               <w:rPr>
                 <w:rStyle w:val="Hyperlink"/>
@@ -2557,7 +2697,7 @@
                 <w:noProof/>
                 <w:webHidden/>
               </w:rPr>
-              <w:instrText xml:space="preserve"> PAGEREF _Toc442667 \h </w:instrText>
+              <w:instrText xml:space="preserve"> PAGEREF _Toc948816 \h </w:instrText>
             </w:r>
             <w:r>
               <w:rPr>
@@ -2600,7 +2740,7 @@
               <w:lang w:eastAsia="en-GB"/>
             </w:rPr>
           </w:pPr>
-          <w:hyperlink w:anchor="_Toc442668" w:history="1">
+          <w:hyperlink w:anchor="_Toc948817" w:history="1">
             <w:r>
               <w:rPr>
                 <w:rStyle w:val="Hyperlink"/>
@@ -2627,7 +2767,7 @@
                 <w:noProof/>
                 <w:webHidden/>
               </w:rPr>
-              <w:instrText xml:space="preserve"> PAGEREF _Toc442668 \h </w:instrText>
+              <w:instrText xml:space="preserve"> PAGEREF _Toc948817 \h </w:instrText>
             </w:r>
             <w:r>
               <w:rPr>
@@ -2670,7 +2810,7 @@
               <w:lang w:eastAsia="en-GB"/>
             </w:rPr>
           </w:pPr>
-          <w:hyperlink w:anchor="_Toc442669" w:history="1">
+          <w:hyperlink w:anchor="_Toc948818" w:history="1">
             <w:r>
               <w:rPr>
                 <w:rStyle w:val="Hyperlink"/>
@@ -2697,7 +2837,7 @@
                 <w:noProof/>
                 <w:webHidden/>
               </w:rPr>
-              <w:instrText xml:space="preserve"> PAGEREF _Toc442669 \h </w:instrText>
+              <w:instrText xml:space="preserve"> PAGEREF _Toc948818 \h </w:instrText>
             </w:r>
             <w:r>
               <w:rPr>
@@ -2740,7 +2880,7 @@
               <w:lang w:eastAsia="en-GB"/>
             </w:rPr>
           </w:pPr>
-          <w:hyperlink w:anchor="_Toc442670" w:history="1">
+          <w:hyperlink w:anchor="_Toc948819" w:history="1">
             <w:r>
               <w:rPr>
                 <w:rStyle w:val="Hyperlink"/>
@@ -2767,7 +2907,7 @@
                 <w:noProof/>
                 <w:webHidden/>
               </w:rPr>
-              <w:instrText xml:space="preserve"> PAGEREF _Toc442670 \h </w:instrText>
+              <w:instrText xml:space="preserve"> PAGEREF _Toc948819 \h </w:instrText>
             </w:r>
             <w:r>
               <w:rPr>
@@ -2810,7 +2950,7 @@
               <w:lang w:eastAsia="en-GB"/>
             </w:rPr>
           </w:pPr>
-          <w:hyperlink w:anchor="_Toc442671" w:history="1">
+          <w:hyperlink w:anchor="_Toc948820" w:history="1">
             <w:r>
               <w:rPr>
                 <w:rStyle w:val="Hyperlink"/>
@@ -2837,7 +2977,7 @@
                 <w:noProof/>
                 <w:webHidden/>
               </w:rPr>
-              <w:instrText xml:space="preserve"> PAGEREF _Toc442671 \h </w:instrText>
+              <w:instrText xml:space="preserve"> PAGEREF _Toc948820 \h </w:instrText>
             </w:r>
             <w:r>
               <w:rPr>
@@ -2884,7 +3024,7 @@
       <w:pPr>
         <w:pStyle w:val="Heading1"/>
       </w:pPr>
-      <w:bookmarkStart w:id="0" w:name="_Toc442632"/>
+      <w:bookmarkStart w:id="0" w:name="_Toc948779"/>
       <w:r>
         <w:t>The Vision of the Project</w:t>
       </w:r>
@@ -2902,11 +3042,15 @@
         <w:t>To develop a top-down wave-based zombie survival game using Unity Engine.</w:t>
       </w:r>
     </w:p>
+    <w:p/>
+    <w:p/>
+    <w:p/>
+    <w:p/>
     <w:p>
       <w:pPr>
         <w:pStyle w:val="Heading2"/>
       </w:pPr>
-      <w:bookmarkStart w:id="1" w:name="_Toc442633"/>
+      <w:bookmarkStart w:id="1" w:name="_Toc948780"/>
       <w:r>
         <w:t>The Scope of the Project</w:t>
       </w:r>
@@ -2939,14 +3083,19 @@
         </w:numPr>
       </w:pPr>
       <w:r>
-        <w:t>fun</w:t>
-      </w:r>
-    </w:p>
+        <w:t>F</w:t>
+      </w:r>
+      <w:r>
+        <w:t>un</w:t>
+      </w:r>
+    </w:p>
+    <w:p/>
+    <w:p/>
     <w:p>
       <w:pPr>
         <w:pStyle w:val="Heading2"/>
       </w:pPr>
-      <w:bookmarkStart w:id="2" w:name="_Toc442634"/>
+      <w:bookmarkStart w:id="2" w:name="_Toc948781"/>
       <w:r>
         <w:t>A Statement of the Overall Purpose of the System</w:t>
       </w:r>
@@ -2967,6 +3116,8 @@
         <w:t>The final product will also be demonstrated after production is finished.</w:t>
       </w:r>
     </w:p>
+    <w:p/>
+    <w:p/>
     <w:p>
       <w:pPr>
         <w:pStyle w:val="Heading2"/>
@@ -2974,7 +3125,7 @@
           <w:color w:val="FF0000"/>
         </w:rPr>
       </w:pPr>
-      <w:bookmarkStart w:id="3" w:name="_Toc442635"/>
+      <w:bookmarkStart w:id="3" w:name="_Toc948782"/>
       <w:r>
         <w:t>The Main Functional Areas of the System</w:t>
       </w:r>
@@ -3013,21 +3164,27 @@
         <w:t>Each team member covers their own subsystem.</w:t>
       </w:r>
     </w:p>
+    <w:p/>
+    <w:p/>
     <w:p>
       <w:pPr>
         <w:pStyle w:val="Heading3"/>
       </w:pPr>
+      <w:bookmarkStart w:id="4" w:name="_Toc948783"/>
       <w:r>
         <w:t>Gameplay Programming</w:t>
       </w:r>
+      <w:bookmarkEnd w:id="4"/>
     </w:p>
     <w:p>
       <w:pPr>
         <w:pStyle w:val="Heading3"/>
       </w:pPr>
+      <w:bookmarkStart w:id="5" w:name="_Toc948784"/>
       <w:r>
         <w:t>Weapons &amp; Pick-ups</w:t>
       </w:r>
+      <w:bookmarkEnd w:id="5"/>
     </w:p>
     <w:p>
       <w:pPr>
@@ -3038,14 +3195,14 @@
       <w:pPr>
         <w:pStyle w:val="Heading2"/>
       </w:pPr>
-      <w:bookmarkStart w:id="4" w:name="_Toc442636"/>
+      <w:bookmarkStart w:id="6" w:name="_Toc948785"/>
       <w:r>
         <w:t xml:space="preserve">Any Third Parties Anticipated to be </w:t>
       </w:r>
       <w:r>
         <w:t>involved</w:t>
       </w:r>
-      <w:bookmarkEnd w:id="4"/>
+      <w:bookmarkEnd w:id="6"/>
     </w:p>
     <w:p>
       <w:pPr>
@@ -3063,11 +3220,11 @@
       <w:pPr>
         <w:pStyle w:val="Heading1"/>
       </w:pPr>
-      <w:bookmarkStart w:id="5" w:name="_Toc442637"/>
+      <w:bookmarkStart w:id="7" w:name="_Toc948786"/>
       <w:r>
         <w:t>Code of Conduct</w:t>
       </w:r>
-      <w:bookmarkEnd w:id="5"/>
+      <w:bookmarkEnd w:id="7"/>
     </w:p>
     <w:p>
       <w:r>
@@ -3081,11 +3238,11 @@
       <w:pPr>
         <w:pStyle w:val="Heading1"/>
       </w:pPr>
-      <w:bookmarkStart w:id="6" w:name="_Toc442638"/>
+      <w:bookmarkStart w:id="8" w:name="_Toc948787"/>
       <w:r>
         <w:t>Ethical Approval</w:t>
       </w:r>
-      <w:bookmarkEnd w:id="6"/>
+      <w:bookmarkEnd w:id="8"/>
     </w:p>
     <w:p>
       <w:r>
@@ -3096,9 +3253,8 @@
       <w:pPr>
         <w:pStyle w:val="Heading1"/>
       </w:pPr>
-      <w:bookmarkStart w:id="7" w:name="_Toc442639"/>
-      <w:r>
-        <w:lastRenderedPageBreak/>
+      <w:bookmarkStart w:id="9" w:name="_Toc948788"/>
+      <w:r>
         <w:t xml:space="preserve">Team System Specification – Requirement Capture &amp; Analysis </w:t>
       </w:r>
       <w:r>
@@ -3107,23 +3263,23 @@
         </w:rPr>
         <w:t>(groupwork)</w:t>
       </w:r>
-      <w:bookmarkEnd w:id="7"/>
+      <w:bookmarkEnd w:id="9"/>
     </w:p>
     <w:p>
       <w:pPr>
         <w:pStyle w:val="Heading2"/>
       </w:pPr>
-      <w:bookmarkStart w:id="8" w:name="_Toc442640"/>
+      <w:bookmarkStart w:id="10" w:name="_Toc948789"/>
       <w:r>
         <w:t>?</w:t>
       </w:r>
-      <w:bookmarkEnd w:id="8"/>
+      <w:bookmarkEnd w:id="10"/>
     </w:p>
     <w:p>
       <w:pPr>
         <w:pStyle w:val="Heading1"/>
       </w:pPr>
-      <w:bookmarkStart w:id="9" w:name="_Toc442641"/>
+      <w:bookmarkStart w:id="11" w:name="_Toc948790"/>
       <w:r>
         <w:t xml:space="preserve">Specification of the Main Functional Sub-Components </w:t>
       </w:r>
@@ -3133,101 +3289,97 @@
         </w:rPr>
         <w:t>(individual)</w:t>
       </w:r>
-      <w:bookmarkEnd w:id="9"/>
+      <w:bookmarkEnd w:id="11"/>
     </w:p>
     <w:p>
       <w:pPr>
         <w:pStyle w:val="Heading2"/>
       </w:pPr>
-      <w:bookmarkStart w:id="10" w:name="_Toc442642"/>
+      <w:bookmarkStart w:id="12" w:name="_Toc948791"/>
       <w:r>
         <w:t>Gameplay Programming (Andrew Alford)</w:t>
       </w:r>
-      <w:bookmarkEnd w:id="10"/>
+      <w:bookmarkEnd w:id="12"/>
     </w:p>
     <w:p>
       <w:pPr>
         <w:pStyle w:val="Heading3"/>
       </w:pPr>
-      <w:bookmarkStart w:id="11" w:name="_Toc442643"/>
+      <w:bookmarkStart w:id="13" w:name="_Toc948792"/>
       <w:r>
         <w:t>?</w:t>
       </w:r>
-      <w:bookmarkEnd w:id="11"/>
-    </w:p>
+      <w:bookmarkEnd w:id="13"/>
+    </w:p>
+    <w:p/>
+    <w:p/>
+    <w:p/>
     <w:p>
       <w:pPr>
         <w:pStyle w:val="Heading2"/>
       </w:pPr>
-      <w:bookmarkStart w:id="12" w:name="_Toc442644"/>
-      <w:r>
-        <w:t>HUD &amp; UI (</w:t>
-      </w:r>
-      <w:proofErr w:type="spellStart"/>
-      <w:r>
-        <w:t>Alexandru</w:t>
-      </w:r>
-      <w:proofErr w:type="spellEnd"/>
-      <w:r>
-        <w:t>-Daniel Pascal)</w:t>
-      </w:r>
-      <w:bookmarkEnd w:id="12"/>
+      <w:bookmarkStart w:id="14" w:name="_Toc948793"/>
+      <w:r>
+        <w:lastRenderedPageBreak/>
+        <w:t>HUD &amp; UI (Alexandru-Daniel Pascal)</w:t>
+      </w:r>
+      <w:bookmarkEnd w:id="14"/>
     </w:p>
     <w:p>
       <w:pPr>
         <w:pStyle w:val="Heading3"/>
       </w:pPr>
-      <w:bookmarkStart w:id="13" w:name="_Toc442645"/>
+      <w:bookmarkStart w:id="15" w:name="_Toc948794"/>
       <w:r>
         <w:t>?</w:t>
       </w:r>
-      <w:bookmarkEnd w:id="13"/>
+      <w:bookmarkEnd w:id="15"/>
     </w:p>
     <w:p>
       <w:pPr>
         <w:pStyle w:val="Heading2"/>
       </w:pPr>
-      <w:bookmarkStart w:id="14" w:name="_Toc442646"/>
+      <w:bookmarkStart w:id="16" w:name="_Toc948795"/>
       <w:r>
         <w:t>Characters &amp; AI (Carl Pendleton)</w:t>
       </w:r>
-      <w:bookmarkEnd w:id="14"/>
+      <w:bookmarkEnd w:id="16"/>
     </w:p>
     <w:p>
       <w:pPr>
         <w:pStyle w:val="Heading3"/>
       </w:pPr>
-      <w:bookmarkStart w:id="15" w:name="_Toc442647"/>
+      <w:bookmarkStart w:id="17" w:name="_Toc948796"/>
       <w:r>
         <w:t>?</w:t>
       </w:r>
-      <w:bookmarkEnd w:id="15"/>
+      <w:bookmarkEnd w:id="17"/>
     </w:p>
     <w:p>
       <w:pPr>
         <w:pStyle w:val="Heading2"/>
       </w:pPr>
-      <w:bookmarkStart w:id="16" w:name="_Toc442648"/>
+      <w:bookmarkStart w:id="18" w:name="_Toc948797"/>
       <w:r>
         <w:t>Weapons &amp; Pick-ups (Alex Trench)</w:t>
       </w:r>
-      <w:bookmarkEnd w:id="16"/>
+      <w:bookmarkEnd w:id="18"/>
     </w:p>
     <w:p>
       <w:pPr>
         <w:pStyle w:val="Heading3"/>
       </w:pPr>
-      <w:bookmarkStart w:id="17" w:name="_Toc442649"/>
+      <w:bookmarkStart w:id="19" w:name="_Toc948798"/>
       <w:r>
         <w:t>?</w:t>
       </w:r>
-      <w:bookmarkEnd w:id="17"/>
+      <w:bookmarkEnd w:id="19"/>
     </w:p>
     <w:p>
       <w:pPr>
         <w:pStyle w:val="Heading2"/>
       </w:pPr>
-      <w:bookmarkStart w:id="18" w:name="_Toc442650"/>
+      <w:bookmarkStart w:id="20" w:name="_Toc948799"/>
       <w:r>
         <w:t>Skill Tree</w:t>
       </w:r>
@@ -3235,27 +3387,19 @@
         <w:t>s</w:t>
       </w:r>
       <w:r>
-        <w:t xml:space="preserve"> &amp; Progression (</w:t>
-      </w:r>
-      <w:proofErr w:type="spellStart"/>
-      <w:r>
-        <w:t>Haoming</w:t>
-      </w:r>
-      <w:proofErr w:type="spellEnd"/>
-      <w:r>
-        <w:t xml:space="preserve"> Yuan)</w:t>
-      </w:r>
-      <w:bookmarkEnd w:id="18"/>
+        <w:t xml:space="preserve"> &amp; Progression (Haoming Yuan)</w:t>
+      </w:r>
+      <w:bookmarkEnd w:id="20"/>
     </w:p>
     <w:p>
       <w:pPr>
         <w:pStyle w:val="Heading3"/>
       </w:pPr>
-      <w:bookmarkStart w:id="19" w:name="_Toc442651"/>
+      <w:bookmarkStart w:id="21" w:name="_Toc948800"/>
       <w:r>
         <w:t>?</w:t>
       </w:r>
-      <w:bookmarkEnd w:id="19"/>
+      <w:bookmarkEnd w:id="21"/>
     </w:p>
     <w:p>
       <w:pPr>
@@ -3264,7 +3408,7 @@
           <w:color w:val="FF0000"/>
         </w:rPr>
       </w:pPr>
-      <w:bookmarkStart w:id="20" w:name="_Toc442652"/>
+      <w:bookmarkStart w:id="22" w:name="_Toc948801"/>
       <w:r>
         <w:t>The Project Tasks</w:t>
       </w:r>
@@ -3283,68 +3427,86 @@
         </w:rPr>
         <w:t>(groupwork)</w:t>
       </w:r>
-      <w:bookmarkEnd w:id="20"/>
+      <w:bookmarkEnd w:id="22"/>
     </w:p>
     <w:p>
       <w:pPr>
         <w:pStyle w:val="Heading2"/>
       </w:pPr>
-      <w:bookmarkStart w:id="21" w:name="_Toc442653"/>
+      <w:bookmarkStart w:id="23" w:name="_Toc948802"/>
       <w:r>
         <w:t>How the Development Life Cycle Will Work in the Project</w:t>
       </w:r>
-      <w:bookmarkEnd w:id="21"/>
-    </w:p>
+      <w:bookmarkEnd w:id="23"/>
+    </w:p>
+    <w:p/>
+    <w:p/>
+    <w:p/>
     <w:p>
       <w:pPr>
         <w:pStyle w:val="Heading2"/>
       </w:pPr>
-      <w:bookmarkStart w:id="22" w:name="_Toc442654"/>
+      <w:bookmarkStart w:id="24" w:name="_Toc948803"/>
       <w:r>
         <w:t>Agreed Deliverables</w:t>
       </w:r>
-      <w:bookmarkEnd w:id="22"/>
-    </w:p>
+      <w:bookmarkEnd w:id="24"/>
+    </w:p>
+    <w:p/>
+    <w:p/>
+    <w:p/>
     <w:p>
       <w:pPr>
         <w:pStyle w:val="Heading2"/>
       </w:pPr>
-      <w:bookmarkStart w:id="23" w:name="_Toc442655"/>
+      <w:bookmarkStart w:id="25" w:name="_Toc948804"/>
       <w:r>
         <w:t>Resource List</w:t>
       </w:r>
-      <w:bookmarkEnd w:id="23"/>
-    </w:p>
+      <w:bookmarkEnd w:id="25"/>
+    </w:p>
+    <w:p/>
+    <w:p/>
+    <w:p/>
     <w:p>
       <w:pPr>
         <w:pStyle w:val="Heading2"/>
       </w:pPr>
-      <w:bookmarkStart w:id="24" w:name="_Toc442656"/>
+      <w:bookmarkStart w:id="26" w:name="_Toc948805"/>
       <w:r>
         <w:t>Testing Procedure / Strategy</w:t>
       </w:r>
-      <w:bookmarkEnd w:id="24"/>
-    </w:p>
+      <w:bookmarkEnd w:id="26"/>
+    </w:p>
+    <w:p/>
+    <w:p/>
+    <w:p/>
     <w:p>
       <w:pPr>
         <w:pStyle w:val="Heading2"/>
       </w:pPr>
-      <w:bookmarkStart w:id="25" w:name="_Toc442657"/>
+      <w:bookmarkStart w:id="27" w:name="_Toc948806"/>
       <w:r>
         <w:t>Risk Analysis</w:t>
       </w:r>
-      <w:bookmarkEnd w:id="25"/>
-    </w:p>
+      <w:bookmarkEnd w:id="27"/>
+    </w:p>
+    <w:p/>
+    <w:p/>
+    <w:p/>
     <w:p>
       <w:pPr>
         <w:pStyle w:val="Heading2"/>
       </w:pPr>
-      <w:bookmarkStart w:id="26" w:name="_Toc442658"/>
+      <w:bookmarkStart w:id="28" w:name="_Toc948807"/>
       <w:r>
         <w:t>Project Plan</w:t>
       </w:r>
-      <w:bookmarkEnd w:id="26"/>
-    </w:p>
+      <w:bookmarkEnd w:id="28"/>
+    </w:p>
+    <w:p/>
+    <w:p/>
+    <w:p/>
     <w:p>
       <w:pPr>
         <w:pStyle w:val="Heading1"/>
@@ -3352,8 +3514,9 @@
           <w:color w:val="FF0000"/>
         </w:rPr>
       </w:pPr>
-      <w:bookmarkStart w:id="27" w:name="_Toc442659"/>
-      <w:r>
+      <w:bookmarkStart w:id="29" w:name="_Toc948808"/>
+      <w:r>
+        <w:lastRenderedPageBreak/>
         <w:t xml:space="preserve">The Legal, Social, Ethical, &amp; Professional Dimension </w:t>
       </w:r>
       <w:r>
@@ -3362,28 +3525,34 @@
         </w:rPr>
         <w:t>(groupwork)</w:t>
       </w:r>
-      <w:bookmarkEnd w:id="27"/>
+      <w:bookmarkEnd w:id="29"/>
     </w:p>
     <w:p>
       <w:pPr>
         <w:pStyle w:val="Heading2"/>
       </w:pPr>
-      <w:bookmarkStart w:id="28" w:name="_Toc442660"/>
+      <w:bookmarkStart w:id="30" w:name="_Toc948809"/>
       <w:r>
         <w:t>Legal, Social, Ethical, &amp; Professional Issues Related to the Project (Include Cyber security)</w:t>
       </w:r>
-      <w:bookmarkEnd w:id="28"/>
-    </w:p>
+      <w:bookmarkEnd w:id="30"/>
+    </w:p>
+    <w:p/>
+    <w:p/>
+    <w:p/>
     <w:p>
       <w:pPr>
         <w:pStyle w:val="Heading2"/>
       </w:pPr>
-      <w:bookmarkStart w:id="29" w:name="_Toc442661"/>
+      <w:bookmarkStart w:id="31" w:name="_Toc948810"/>
       <w:r>
         <w:t>Mitigation of Legal, Social, Ethical, &amp; Professional Issues</w:t>
       </w:r>
-      <w:bookmarkEnd w:id="29"/>
-    </w:p>
+      <w:bookmarkEnd w:id="31"/>
+    </w:p>
+    <w:p/>
+    <w:p/>
+    <w:p/>
     <w:p/>
     <w:p>
       <w:pPr>
@@ -3392,7 +3561,7 @@
           <w:color w:val="FF0000"/>
         </w:rPr>
       </w:pPr>
-      <w:bookmarkStart w:id="30" w:name="_Toc442662"/>
+      <w:bookmarkStart w:id="32" w:name="_Toc948811"/>
       <w:r>
         <w:t xml:space="preserve">Costing </w:t>
       </w:r>
@@ -3402,126 +3571,57 @@
         </w:rPr>
         <w:t>(groupwork)</w:t>
       </w:r>
-      <w:bookmarkEnd w:id="30"/>
-    </w:p>
-    <w:p>
-      <w:r>
-        <w:t>Assume you are paid a living wage.</w:t>
-      </w:r>
-    </w:p>
-    <w:p>
-      <w:pPr>
-        <w:pStyle w:val="ListParagraph"/>
-        <w:numPr>
-          <w:ilvl w:val="0"/>
-          <w:numId w:val="2"/>
-        </w:numPr>
-      </w:pPr>
-      <w:r>
-        <w:t>https://www.gov.uk/national-minimum-wage-rates</w:t>
-      </w:r>
-    </w:p>
-    <w:p>
-      <w:pPr>
-        <w:pStyle w:val="ListParagraph"/>
-        <w:numPr>
-          <w:ilvl w:val="0"/>
-          <w:numId w:val="2"/>
-        </w:numPr>
-      </w:pPr>
-      <w:r>
-        <w:t>Andrew is doing 9 hours per week</w:t>
-      </w:r>
-    </w:p>
-    <w:p>
-      <w:pPr>
-        <w:pStyle w:val="ListParagraph"/>
-        <w:numPr>
-          <w:ilvl w:val="0"/>
-          <w:numId w:val="2"/>
-        </w:numPr>
-      </w:pPr>
-      <w:r>
-        <w:t>Living wage for people aged 21-24 is £7.</w:t>
-      </w:r>
-      <w:r>
-        <w:t>38</w:t>
-      </w:r>
-      <w:r>
-        <w:t xml:space="preserve"> per hr</w:t>
-      </w:r>
-    </w:p>
-    <w:p>
-      <w:pPr>
-        <w:pStyle w:val="ListParagraph"/>
-        <w:numPr>
-          <w:ilvl w:val="0"/>
-          <w:numId w:val="2"/>
-        </w:numPr>
-      </w:pPr>
-      <w:r>
-        <w:t>Will work on the project for 12 weeks</w:t>
-      </w:r>
-    </w:p>
-    <w:p>
-      <w:pPr>
-        <w:pStyle w:val="ListParagraph"/>
-        <w:numPr>
-          <w:ilvl w:val="0"/>
-          <w:numId w:val="2"/>
-        </w:numPr>
-      </w:pPr>
-      <w:r>
-        <w:t>12 * 9 = 108hrs</w:t>
-      </w:r>
-    </w:p>
-    <w:p>
-      <w:pPr>
-        <w:pStyle w:val="ListParagraph"/>
-        <w:numPr>
-          <w:ilvl w:val="0"/>
-          <w:numId w:val="2"/>
-        </w:numPr>
-      </w:pPr>
-      <w:r>
-        <w:t>108 * 7.</w:t>
-      </w:r>
-      <w:r>
-        <w:t>38</w:t>
-      </w:r>
-      <w:r>
-        <w:t xml:space="preserve"> = £</w:t>
-      </w:r>
-      <w:r>
-        <w:t>797.04</w:t>
-      </w:r>
-    </w:p>
-    <w:p>
-      <w:pPr>
-        <w:pStyle w:val="ListParagraph"/>
-        <w:numPr>
-          <w:ilvl w:val="0"/>
-          <w:numId w:val="2"/>
-        </w:numPr>
-      </w:pPr>
-      <w:r>
-        <w:t>797.04 * 5 group member = £3985.20</w:t>
-      </w:r>
-    </w:p>
-    <w:p>
-      <w:pPr>
-        <w:pStyle w:val="ListParagraph"/>
-        <w:numPr>
-          <w:ilvl w:val="0"/>
-          <w:numId w:val="2"/>
-        </w:numPr>
-      </w:pPr>
-      <w:r>
-        <w:lastRenderedPageBreak/>
-        <w:t>Total costings: £3.985.20</w:t>
-      </w:r>
-      <w:bookmarkStart w:id="31" w:name="_GoBack"/>
-      <w:bookmarkEnd w:id="31"/>
+      <w:bookmarkEnd w:id="32"/>
+    </w:p>
+    <w:p>
+      <w:r>
+        <w:t xml:space="preserve">This section of the Terms of Reference aims to calculate the overall costings of manufacturing this product. As a whole, the module requires </w:t>
+      </w:r>
+      <w:r>
+        <w:rPr>
+          <w:b/>
+        </w:rPr>
+        <w:t>160 average study hours</w:t>
+      </w:r>
+      <w:r>
+        <w:t xml:space="preserve"> per student (according to the assignment briefs handed out by module leaders). It can be assumed that each student on the team will be earning the </w:t>
+      </w:r>
+      <w:r>
+        <w:rPr>
+          <w:b/>
+        </w:rPr>
+        <w:t>living wage</w:t>
+      </w:r>
+      <w:r>
+        <w:t xml:space="preserve">, which for people aged 21-24 is </w:t>
+      </w:r>
+      <w:r>
+        <w:rPr>
+          <w:b/>
+        </w:rPr>
+        <w:t>£7.38 per hour</w:t>
+      </w:r>
+      <w:r>
+        <w:t xml:space="preserve"> (Gov.Uk, 2019). Multiplying £7.38 by 160hrs results in a total costing of </w:t>
+      </w:r>
+      <w:r>
+        <w:rPr>
+          <w:b/>
+        </w:rPr>
+        <w:t>£1,180.80 per student</w:t>
+      </w:r>
+      <w:r>
+        <w:t xml:space="preserve">. In total, the overall costing for developing the product will be </w:t>
+      </w:r>
+      <w:r>
+        <w:rPr>
+          <w:b/>
+        </w:rPr>
+        <w:t>£5,904</w:t>
+      </w:r>
+      <w:r>
+        <w:t xml:space="preserve"> (costing per student multiplied by 5).</w:t>
+      </w:r>
     </w:p>
     <w:p>
       <w:pPr>
@@ -3530,9 +3630,14 @@
           <w:color w:val="FF0000"/>
         </w:rPr>
       </w:pPr>
-      <w:bookmarkStart w:id="32" w:name="_Toc442663"/>
-      <w:r>
-        <w:t xml:space="preserve">Subsystem Specification – Requirement Specification </w:t>
+      <w:bookmarkStart w:id="33" w:name="_Toc948812"/>
+      <w:r>
+        <w:t>Subsystem Specification – Require</w:t>
+      </w:r>
+      <w:bookmarkStart w:id="34" w:name="_GoBack"/>
+      <w:bookmarkEnd w:id="34"/>
+      <w:r>
+        <w:t xml:space="preserve">ment Specification </w:t>
       </w:r>
       <w:r>
         <w:rPr>
@@ -3540,103 +3645,91 @@
         </w:rPr>
         <w:t>(individual)</w:t>
       </w:r>
-      <w:bookmarkEnd w:id="32"/>
+      <w:bookmarkEnd w:id="33"/>
     </w:p>
     <w:p>
       <w:pPr>
         <w:pStyle w:val="Heading2"/>
       </w:pPr>
-      <w:bookmarkStart w:id="33" w:name="_Toc442664"/>
+      <w:bookmarkStart w:id="35" w:name="_Toc948813"/>
       <w:r>
         <w:t>Gameplay Programming (Andrew Alford)</w:t>
       </w:r>
-      <w:bookmarkEnd w:id="33"/>
-    </w:p>
+      <w:bookmarkEnd w:id="35"/>
+    </w:p>
+    <w:p/>
+    <w:p/>
+    <w:p/>
+    <w:p/>
     <w:p>
       <w:pPr>
         <w:pStyle w:val="Heading2"/>
       </w:pPr>
-      <w:bookmarkStart w:id="34" w:name="_Toc442665"/>
-      <w:r>
-        <w:t>HUD &amp; UI (</w:t>
-      </w:r>
-      <w:proofErr w:type="spellStart"/>
-      <w:r>
-        <w:t>Alexandru</w:t>
-      </w:r>
-      <w:proofErr w:type="spellEnd"/>
-      <w:r>
-        <w:t>-Daniel Pascal)</w:t>
-      </w:r>
-      <w:bookmarkEnd w:id="34"/>
+      <w:bookmarkStart w:id="36" w:name="_Toc948814"/>
+      <w:r>
+        <w:t>HUD &amp; UI (Alexandru-Daniel Pascal)</w:t>
+      </w:r>
+      <w:bookmarkEnd w:id="36"/>
     </w:p>
     <w:p>
       <w:pPr>
         <w:pStyle w:val="Heading2"/>
       </w:pPr>
-      <w:bookmarkStart w:id="35" w:name="_Toc442666"/>
+      <w:bookmarkStart w:id="37" w:name="_Toc948815"/>
       <w:r>
         <w:t>Characters &amp; AI (Carl Pendleton)</w:t>
       </w:r>
-      <w:bookmarkEnd w:id="35"/>
+      <w:bookmarkEnd w:id="37"/>
     </w:p>
     <w:p>
       <w:pPr>
         <w:pStyle w:val="Heading2"/>
       </w:pPr>
-      <w:bookmarkStart w:id="36" w:name="_Toc442667"/>
+      <w:bookmarkStart w:id="38" w:name="_Toc948816"/>
       <w:r>
         <w:t>Weapons &amp; Pick-ups (Alex Trench)</w:t>
       </w:r>
-      <w:bookmarkEnd w:id="36"/>
+      <w:bookmarkEnd w:id="38"/>
     </w:p>
     <w:p>
       <w:pPr>
         <w:pStyle w:val="Heading2"/>
       </w:pPr>
-      <w:bookmarkStart w:id="37" w:name="_Toc442668"/>
-      <w:r>
-        <w:t>Skill Trees &amp; Progression (</w:t>
-      </w:r>
-      <w:proofErr w:type="spellStart"/>
-      <w:r>
-        <w:t>Haoming</w:t>
-      </w:r>
-      <w:proofErr w:type="spellEnd"/>
-      <w:r>
-        <w:t xml:space="preserve"> Yuan)</w:t>
-      </w:r>
-      <w:bookmarkEnd w:id="37"/>
+      <w:bookmarkStart w:id="39" w:name="_Toc948817"/>
+      <w:r>
+        <w:t>Skill Trees &amp; Progression (Haoming Yuan)</w:t>
+      </w:r>
+      <w:bookmarkEnd w:id="39"/>
     </w:p>
     <w:p>
       <w:pPr>
         <w:pStyle w:val="Heading1"/>
       </w:pPr>
-      <w:bookmarkStart w:id="38" w:name="_Toc442669"/>
+      <w:bookmarkStart w:id="40" w:name="_Toc948818"/>
       <w:r>
         <w:t>Appendices</w:t>
       </w:r>
-      <w:bookmarkEnd w:id="38"/>
+      <w:bookmarkEnd w:id="40"/>
     </w:p>
     <w:p>
       <w:pPr>
         <w:pStyle w:val="Heading2"/>
       </w:pPr>
-      <w:bookmarkStart w:id="39" w:name="_Toc442670"/>
+      <w:bookmarkStart w:id="41" w:name="_Toc948819"/>
       <w:r>
         <w:t>Appendix A2: Code of Conduct</w:t>
       </w:r>
-      <w:bookmarkEnd w:id="39"/>
+      <w:bookmarkEnd w:id="41"/>
     </w:p>
     <w:p>
       <w:pPr>
         <w:pStyle w:val="Heading2"/>
       </w:pPr>
-      <w:bookmarkStart w:id="40" w:name="_Toc442671"/>
+      <w:bookmarkStart w:id="42" w:name="_Toc948820"/>
       <w:r>
         <w:t>Appendix A3: Ethical Approval</w:t>
       </w:r>
-      <w:bookmarkEnd w:id="40"/>
+      <w:bookmarkEnd w:id="42"/>
     </w:p>
     <w:sectPr>
       <w:pgSz w:w="11906" w:h="16838"/>
@@ -3649,7 +3742,7 @@
 </file>
 
 <file path=word/numbering.xml><?xml version="1.0" encoding="utf-8"?>
-<w:numbering xmlns:wpc="http://schemas.microsoft.com/office/word/2010/wordprocessingCanvas" xmlns:cx="http://schemas.microsoft.com/office/drawing/2014/chartex" xmlns:cx1="http://schemas.microsoft.com/office/drawing/2015/9/8/chartex" xmlns:cx2="http://schemas.microsoft.com/office/drawing/2015/10/21/chartex" xmlns:cx3="http://schemas.microsoft.com/office/drawing/2016/5/9/chartex" xmlns:cx4="http://schemas.microsoft.com/office/drawing/2016/5/10/chartex" xmlns:cx5="http://schemas.microsoft.com/office/drawing/2016/5/11/chartex" xmlns:cx6="http://schemas.microsoft.com/office/drawing/2016/5/12/chartex" xmlns:cx7="http://schemas.microsoft.com/office/drawing/2016/5/13/chartex" xmlns:cx8="http://schemas.microsoft.com/office/drawing/2016/5/14/chartex" xmlns:mc="http://schemas.openxmlformats.org/markup-compatibility/2006" xmlns:aink="http://schemas.microsoft.com/office/drawing/2016/ink" xmlns:am3d="http://schemas.microsoft.com/office/drawing/2017/model3d" xmlns:o="urn:schemas-microsoft-com:office:office" xmlns:r="http://schemas.openxmlformats.org/officeDocument/2006/relationships" xmlns:m="http://schemas.openxmlformats.org/officeDocument/2006/math" xmlns:v="urn:schemas-microsoft-com:vml" xmlns:wp14="http://schemas.microsoft.com/office/word/2010/wordprocessingDrawing" xmlns:wp="http://schemas.openxmlformats.org/drawingml/2006/wordprocessingDrawing" xmlns:w10="urn:schemas-microsoft-com:office:word" xmlns:w="http://schemas.openxmlformats.org/wordprocessingml/2006/main" xmlns:w14="http://schemas.microsoft.com/office/word/2010/wordml" xmlns:w15="http://schemas.microsoft.com/office/word/2012/wordml" xmlns:w16cid="http://schemas.microsoft.com/office/word/2016/wordml/cid" xmlns:w16se="http://schemas.microsoft.com/office/word/2015/wordml/symex" xmlns:wpg="http://schemas.microsoft.com/office/word/2010/wordprocessingGroup" xmlns:wpi="http://schemas.microsoft.com/office/word/2010/wordprocessingInk" xmlns:wne="http://schemas.microsoft.com/office/word/2006/wordml" xmlns:wps="http://schemas.microsoft.com/office/word/2010/wordprocessingShape" mc:Ignorable="w14 w15 w16se w16cid wp14">
+<w:numbering xmlns:wpc="http://schemas.microsoft.com/office/word/2010/wordprocessingCanvas" xmlns:cx="http://schemas.microsoft.com/office/drawing/2014/chartex" xmlns:cx1="http://schemas.microsoft.com/office/drawing/2015/9/8/chartex" xmlns:mc="http://schemas.openxmlformats.org/markup-compatibility/2006" xmlns:o="urn:schemas-microsoft-com:office:office" xmlns:r="http://schemas.openxmlformats.org/officeDocument/2006/relationships" xmlns:m="http://schemas.openxmlformats.org/officeDocument/2006/math" xmlns:v="urn:schemas-microsoft-com:vml" xmlns:wp14="http://schemas.microsoft.com/office/word/2010/wordprocessingDrawing" xmlns:wp="http://schemas.openxmlformats.org/drawingml/2006/wordprocessingDrawing" xmlns:w10="urn:schemas-microsoft-com:office:word" xmlns:w="http://schemas.openxmlformats.org/wordprocessingml/2006/main" xmlns:w14="http://schemas.microsoft.com/office/word/2010/wordml" xmlns:w15="http://schemas.microsoft.com/office/word/2012/wordml" xmlns:w16se="http://schemas.microsoft.com/office/word/2015/wordml/symex" xmlns:wpg="http://schemas.microsoft.com/office/word/2010/wordprocessingGroup" xmlns:wpi="http://schemas.microsoft.com/office/word/2010/wordprocessingInk" xmlns:wne="http://schemas.microsoft.com/office/word/2006/wordml" xmlns:wps="http://schemas.microsoft.com/office/word/2010/wordprocessingShape" mc:Ignorable="w14 w15 w16se wp14">
   <w:abstractNum w:abstractNumId="0" w15:restartNumberingAfterBreak="0">
     <w:nsid w:val="1C89700B"/>
     <w:multiLevelType w:val="hybridMultilevel"/>
@@ -4002,7 +4095,7 @@
 </file>
 
 <file path=word/styles.xml><?xml version="1.0" encoding="utf-8"?>
-<w:styles xmlns:mc="http://schemas.openxmlformats.org/markup-compatibility/2006" xmlns:r="http://schemas.openxmlformats.org/officeDocument/2006/relationships" xmlns:w="http://schemas.openxmlformats.org/wordprocessingml/2006/main" xmlns:w14="http://schemas.microsoft.com/office/word/2010/wordml" xmlns:w15="http://schemas.microsoft.com/office/word/2012/wordml" xmlns:w16cid="http://schemas.microsoft.com/office/word/2016/wordml/cid" xmlns:w16se="http://schemas.microsoft.com/office/word/2015/wordml/symex" mc:Ignorable="w14 w15 w16se w16cid">
+<w:styles xmlns:mc="http://schemas.openxmlformats.org/markup-compatibility/2006" xmlns:r="http://schemas.openxmlformats.org/officeDocument/2006/relationships" xmlns:w="http://schemas.openxmlformats.org/wordprocessingml/2006/main" xmlns:w14="http://schemas.microsoft.com/office/word/2010/wordml" xmlns:w15="http://schemas.microsoft.com/office/word/2012/wordml" xmlns:w16se="http://schemas.microsoft.com/office/word/2015/wordml/symex" mc:Ignorable="w14 w15 w16se">
   <w:docDefaults>
     <w:rPrDefault>
       <w:rPr>
@@ -4018,7 +4111,7 @@
       </w:pPr>
     </w:pPrDefault>
   </w:docDefaults>
-  <w:latentStyles w:defLockedState="0" w:defUIPriority="99" w:defSemiHidden="0" w:defUnhideWhenUsed="0" w:defQFormat="0" w:count="375">
+  <w:latentStyles w:defLockedState="0" w:defUIPriority="99" w:defSemiHidden="0" w:defUnhideWhenUsed="0" w:defQFormat="0" w:count="371">
     <w:lsdException w:name="Normal" w:uiPriority="0" w:qFormat="1"/>
     <w:lsdException w:name="heading 1" w:uiPriority="9" w:qFormat="1"/>
     <w:lsdException w:name="heading 2" w:semiHidden="1" w:uiPriority="9" w:unhideWhenUsed="1" w:qFormat="1"/>
@@ -4124,6 +4217,7 @@
     <w:lsdException w:name="HTML Sample" w:semiHidden="1" w:unhideWhenUsed="1"/>
     <w:lsdException w:name="HTML Typewriter" w:semiHidden="1" w:unhideWhenUsed="1"/>
     <w:lsdException w:name="HTML Variable" w:semiHidden="1" w:unhideWhenUsed="1"/>
+    <w:lsdException w:name="Normal Table" w:semiHidden="1" w:unhideWhenUsed="1"/>
     <w:lsdException w:name="annotation subject" w:semiHidden="1" w:unhideWhenUsed="1"/>
     <w:lsdException w:name="No List" w:semiHidden="1" w:unhideWhenUsed="1"/>
     <w:lsdException w:name="Outline List 1" w:semiHidden="1" w:unhideWhenUsed="1"/>
@@ -4167,8 +4261,10 @@
     <w:lsdException w:name="Table Elegant" w:semiHidden="1" w:unhideWhenUsed="1"/>
     <w:lsdException w:name="Table Professional" w:semiHidden="1" w:unhideWhenUsed="1"/>
     <w:lsdException w:name="Table Subtle 1" w:semiHidden="1" w:unhideWhenUsed="1"/>
+    <w:lsdException w:name="Table Subtle 2" w:semiHidden="1" w:unhideWhenUsed="1"/>
     <w:lsdException w:name="Table Web 1" w:semiHidden="1" w:unhideWhenUsed="1"/>
     <w:lsdException w:name="Table Web 2" w:semiHidden="1" w:unhideWhenUsed="1"/>
+    <w:lsdException w:name="Table Web 3" w:semiHidden="1" w:unhideWhenUsed="1"/>
     <w:lsdException w:name="Balloon Text" w:semiHidden="1" w:unhideWhenUsed="1"/>
     <w:lsdException w:name="Table Grid" w:uiPriority="39"/>
     <w:lsdException w:name="Table Theme" w:semiHidden="1" w:unhideWhenUsed="1"/>
@@ -4387,10 +4483,6 @@
     <w:lsdException w:name="List Table 5 Dark Accent 6" w:uiPriority="50"/>
     <w:lsdException w:name="List Table 6 Colorful Accent 6" w:uiPriority="51"/>
     <w:lsdException w:name="List Table 7 Colorful Accent 6" w:uiPriority="52"/>
-    <w:lsdException w:name="Mention" w:semiHidden="1" w:unhideWhenUsed="1"/>
-    <w:lsdException w:name="Smart Hyperlink" w:semiHidden="1" w:unhideWhenUsed="1"/>
-    <w:lsdException w:name="Hashtag" w:semiHidden="1" w:unhideWhenUsed="1"/>
-    <w:lsdException w:name="Unresolved Mention" w:semiHidden="1" w:unhideWhenUsed="1"/>
   </w:latentStyles>
   <w:style w:type="paragraph" w:default="1" w:styleId="Normal">
     <w:name w:val="Normal"/>
@@ -5005,7 +5097,7 @@
 </file>
 
 <file path=customXml/itemProps1.xml><?xml version="1.0" encoding="utf-8"?>
-<ds:datastoreItem xmlns:ds="http://schemas.openxmlformats.org/officeDocument/2006/customXml" ds:itemID="{09ECB8C9-D3C0-4CB6-994C-265C771117C7}">
+<ds:datastoreItem xmlns:ds="http://schemas.openxmlformats.org/officeDocument/2006/customXml" ds:itemID="{0F46705B-E078-4238-B1B1-7E283997144B}">
   <ds:schemaRefs>
     <ds:schemaRef ds:uri="http://schemas.openxmlformats.org/officeDocument/2006/bibliography"/>
   </ds:schemaRefs>

</xml_diff>